<commit_message>
convert 5.15; delete rows
</commit_message>
<xml_diff>
--- a/project/convert/Horse Fund Balance (2018-2019).docx
+++ b/project/convert/Horse Fund Balance (2018-2019).docx
@@ -45,7 +45,7 @@
         <w:tc>
           <w:tcPr>
             <w:cnfStyle w:val="001000000100" w:firstRow="0" w:lastRow="0" w:firstColumn="1" w:lastColumn="0" w:oddVBand="0" w:evenVBand="0" w:oddHBand="0" w:evenHBand="0" w:firstRowFirstColumn="1" w:firstRowLastColumn="0" w:lastRowFirstColumn="0" w:lastRowLastColumn="0"/>
-            <w:tcW w:w="591" w:type="pct"/>
+            <w:tcW w:w="590" w:type="pct"/>
             <w:noWrap/>
             <w:hideMark/>
           </w:tcPr>
@@ -242,7 +242,7 @@
         <w:tc>
           <w:tcPr>
             <w:cnfStyle w:val="001000000000" w:firstRow="0" w:lastRow="0" w:firstColumn="1" w:lastColumn="0" w:oddVBand="0" w:evenVBand="0" w:oddHBand="0" w:evenHBand="0" w:firstRowFirstColumn="0" w:firstRowLastColumn="0" w:lastRowFirstColumn="0" w:lastRowLastColumn="0"/>
-            <w:tcW w:w="591" w:type="pct"/>
+            <w:tcW w:w="590" w:type="pct"/>
             <w:noWrap/>
             <w:hideMark/>
           </w:tcPr>
@@ -426,7 +426,7 @@
         <w:tc>
           <w:tcPr>
             <w:cnfStyle w:val="001000000000" w:firstRow="0" w:lastRow="0" w:firstColumn="1" w:lastColumn="0" w:oddVBand="0" w:evenVBand="0" w:oddHBand="0" w:evenHBand="0" w:firstRowFirstColumn="0" w:firstRowLastColumn="0" w:lastRowFirstColumn="0" w:lastRowLastColumn="0"/>
-            <w:tcW w:w="591" w:type="pct"/>
+            <w:tcW w:w="590" w:type="pct"/>
             <w:noWrap/>
           </w:tcPr>
           <w:p>
@@ -615,7 +615,7 @@
         <w:tc>
           <w:tcPr>
             <w:cnfStyle w:val="001000000000" w:firstRow="0" w:lastRow="0" w:firstColumn="1" w:lastColumn="0" w:oddVBand="0" w:evenVBand="0" w:oddHBand="0" w:evenHBand="0" w:firstRowFirstColumn="0" w:firstRowLastColumn="0" w:lastRowFirstColumn="0" w:lastRowLastColumn="0"/>
-            <w:tcW w:w="591" w:type="pct"/>
+            <w:tcW w:w="590" w:type="pct"/>
             <w:noWrap/>
           </w:tcPr>
           <w:p>
@@ -785,7 +785,7 @@
         <w:tc>
           <w:tcPr>
             <w:cnfStyle w:val="001000000000" w:firstRow="0" w:lastRow="0" w:firstColumn="1" w:lastColumn="0" w:oddVBand="0" w:evenVBand="0" w:oddHBand="0" w:evenHBand="0" w:firstRowFirstColumn="0" w:firstRowLastColumn="0" w:lastRowFirstColumn="0" w:lastRowLastColumn="0"/>
-            <w:tcW w:w="591" w:type="pct"/>
+            <w:tcW w:w="590" w:type="pct"/>
             <w:noWrap/>
             <w:hideMark/>
           </w:tcPr>
@@ -962,7 +962,7 @@
         <w:tc>
           <w:tcPr>
             <w:cnfStyle w:val="001000000000" w:firstRow="0" w:lastRow="0" w:firstColumn="1" w:lastColumn="0" w:oddVBand="0" w:evenVBand="0" w:oddHBand="0" w:evenHBand="0" w:firstRowFirstColumn="0" w:firstRowLastColumn="0" w:lastRowFirstColumn="0" w:lastRowLastColumn="0"/>
-            <w:tcW w:w="591" w:type="pct"/>
+            <w:tcW w:w="590" w:type="pct"/>
             <w:noWrap/>
             <w:hideMark/>
           </w:tcPr>
@@ -1146,7 +1146,7 @@
         <w:tc>
           <w:tcPr>
             <w:cnfStyle w:val="001000000000" w:firstRow="0" w:lastRow="0" w:firstColumn="1" w:lastColumn="0" w:oddVBand="0" w:evenVBand="0" w:oddHBand="0" w:evenHBand="0" w:firstRowFirstColumn="0" w:firstRowLastColumn="0" w:lastRowFirstColumn="0" w:lastRowLastColumn="0"/>
-            <w:tcW w:w="591" w:type="pct"/>
+            <w:tcW w:w="590" w:type="pct"/>
             <w:noWrap/>
             <w:hideMark/>
           </w:tcPr>
@@ -1331,7 +1331,7 @@
         <w:tc>
           <w:tcPr>
             <w:cnfStyle w:val="001000000000" w:firstRow="0" w:lastRow="0" w:firstColumn="1" w:lastColumn="0" w:oddVBand="0" w:evenVBand="0" w:oddHBand="0" w:evenHBand="0" w:firstRowFirstColumn="0" w:firstRowLastColumn="0" w:lastRowFirstColumn="0" w:lastRowLastColumn="0"/>
-            <w:tcW w:w="591" w:type="pct"/>
+            <w:tcW w:w="590" w:type="pct"/>
             <w:noWrap/>
             <w:hideMark/>
           </w:tcPr>
@@ -1515,7 +1515,7 @@
         <w:tc>
           <w:tcPr>
             <w:cnfStyle w:val="001000000000" w:firstRow="0" w:lastRow="0" w:firstColumn="1" w:lastColumn="0" w:oddVBand="0" w:evenVBand="0" w:oddHBand="0" w:evenHBand="0" w:firstRowFirstColumn="0" w:firstRowLastColumn="0" w:lastRowFirstColumn="0" w:lastRowLastColumn="0"/>
-            <w:tcW w:w="591" w:type="pct"/>
+            <w:tcW w:w="590" w:type="pct"/>
             <w:noWrap/>
             <w:hideMark/>
           </w:tcPr>
@@ -1700,7 +1700,7 @@
         <w:tc>
           <w:tcPr>
             <w:cnfStyle w:val="001000000000" w:firstRow="0" w:lastRow="0" w:firstColumn="1" w:lastColumn="0" w:oddVBand="0" w:evenVBand="0" w:oddHBand="0" w:evenHBand="0" w:firstRowFirstColumn="0" w:firstRowLastColumn="0" w:lastRowFirstColumn="0" w:lastRowLastColumn="0"/>
-            <w:tcW w:w="591" w:type="pct"/>
+            <w:tcW w:w="590" w:type="pct"/>
             <w:noWrap/>
             <w:hideMark/>
           </w:tcPr>
@@ -1884,7 +1884,7 @@
         <w:tc>
           <w:tcPr>
             <w:cnfStyle w:val="001000000000" w:firstRow="0" w:lastRow="0" w:firstColumn="1" w:lastColumn="0" w:oddVBand="0" w:evenVBand="0" w:oddHBand="0" w:evenHBand="0" w:firstRowFirstColumn="0" w:firstRowLastColumn="0" w:lastRowFirstColumn="0" w:lastRowLastColumn="0"/>
-            <w:tcW w:w="591" w:type="pct"/>
+            <w:tcW w:w="590" w:type="pct"/>
             <w:noWrap/>
             <w:hideMark/>
           </w:tcPr>
@@ -2069,7 +2069,7 @@
         <w:tc>
           <w:tcPr>
             <w:cnfStyle w:val="001000000000" w:firstRow="0" w:lastRow="0" w:firstColumn="1" w:lastColumn="0" w:oddVBand="0" w:evenVBand="0" w:oddHBand="0" w:evenHBand="0" w:firstRowFirstColumn="0" w:firstRowLastColumn="0" w:lastRowFirstColumn="0" w:lastRowLastColumn="0"/>
-            <w:tcW w:w="591" w:type="pct"/>
+            <w:tcW w:w="590" w:type="pct"/>
             <w:noWrap/>
             <w:hideMark/>
           </w:tcPr>
@@ -2253,7 +2253,7 @@
         <w:tc>
           <w:tcPr>
             <w:cnfStyle w:val="001000000000" w:firstRow="0" w:lastRow="0" w:firstColumn="1" w:lastColumn="0" w:oddVBand="0" w:evenVBand="0" w:oddHBand="0" w:evenHBand="0" w:firstRowFirstColumn="0" w:firstRowLastColumn="0" w:lastRowFirstColumn="0" w:lastRowLastColumn="0"/>
-            <w:tcW w:w="591" w:type="pct"/>
+            <w:tcW w:w="590" w:type="pct"/>
             <w:noWrap/>
             <w:hideMark/>
           </w:tcPr>
@@ -2438,7 +2438,7 @@
         <w:tc>
           <w:tcPr>
             <w:cnfStyle w:val="001000000000" w:firstRow="0" w:lastRow="0" w:firstColumn="1" w:lastColumn="0" w:oddVBand="0" w:evenVBand="0" w:oddHBand="0" w:evenHBand="0" w:firstRowFirstColumn="0" w:firstRowLastColumn="0" w:lastRowFirstColumn="0" w:lastRowLastColumn="0"/>
-            <w:tcW w:w="591" w:type="pct"/>
+            <w:tcW w:w="590" w:type="pct"/>
             <w:noWrap/>
             <w:hideMark/>
           </w:tcPr>
@@ -2622,7 +2622,7 @@
         <w:tc>
           <w:tcPr>
             <w:cnfStyle w:val="001000000000" w:firstRow="0" w:lastRow="0" w:firstColumn="1" w:lastColumn="0" w:oddVBand="0" w:evenVBand="0" w:oddHBand="0" w:evenHBand="0" w:firstRowFirstColumn="0" w:firstRowLastColumn="0" w:lastRowFirstColumn="0" w:lastRowLastColumn="0"/>
-            <w:tcW w:w="591" w:type="pct"/>
+            <w:tcW w:w="590" w:type="pct"/>
             <w:noWrap/>
             <w:hideMark/>
           </w:tcPr>
@@ -2807,7 +2807,7 @@
         <w:tc>
           <w:tcPr>
             <w:cnfStyle w:val="001000000000" w:firstRow="0" w:lastRow="0" w:firstColumn="1" w:lastColumn="0" w:oddVBand="0" w:evenVBand="0" w:oddHBand="0" w:evenHBand="0" w:firstRowFirstColumn="0" w:firstRowLastColumn="0" w:lastRowFirstColumn="0" w:lastRowLastColumn="0"/>
-            <w:tcW w:w="591" w:type="pct"/>
+            <w:tcW w:w="590" w:type="pct"/>
             <w:noWrap/>
             <w:hideMark/>
           </w:tcPr>
@@ -2991,7 +2991,7 @@
         <w:tc>
           <w:tcPr>
             <w:cnfStyle w:val="001000000000" w:firstRow="0" w:lastRow="0" w:firstColumn="1" w:lastColumn="0" w:oddVBand="0" w:evenVBand="0" w:oddHBand="0" w:evenHBand="0" w:firstRowFirstColumn="0" w:firstRowLastColumn="0" w:lastRowFirstColumn="0" w:lastRowLastColumn="0"/>
-            <w:tcW w:w="591" w:type="pct"/>
+            <w:tcW w:w="590" w:type="pct"/>
             <w:noWrap/>
             <w:hideMark/>
           </w:tcPr>
@@ -3176,7 +3176,7 @@
         <w:tc>
           <w:tcPr>
             <w:cnfStyle w:val="001000000000" w:firstRow="0" w:lastRow="0" w:firstColumn="1" w:lastColumn="0" w:oddVBand="0" w:evenVBand="0" w:oddHBand="0" w:evenHBand="0" w:firstRowFirstColumn="0" w:firstRowLastColumn="0" w:lastRowFirstColumn="0" w:lastRowLastColumn="0"/>
-            <w:tcW w:w="591" w:type="pct"/>
+            <w:tcW w:w="590" w:type="pct"/>
             <w:noWrap/>
             <w:hideMark/>
           </w:tcPr>
@@ -3360,7 +3360,7 @@
         <w:tc>
           <w:tcPr>
             <w:cnfStyle w:val="001000000000" w:firstRow="0" w:lastRow="0" w:firstColumn="1" w:lastColumn="0" w:oddVBand="0" w:evenVBand="0" w:oddHBand="0" w:evenHBand="0" w:firstRowFirstColumn="0" w:firstRowLastColumn="0" w:lastRowFirstColumn="0" w:lastRowLastColumn="0"/>
-            <w:tcW w:w="591" w:type="pct"/>
+            <w:tcW w:w="590" w:type="pct"/>
             <w:noWrap/>
             <w:hideMark/>
           </w:tcPr>
@@ -3545,7 +3545,7 @@
         <w:tc>
           <w:tcPr>
             <w:cnfStyle w:val="001000000000" w:firstRow="0" w:lastRow="0" w:firstColumn="1" w:lastColumn="0" w:oddVBand="0" w:evenVBand="0" w:oddHBand="0" w:evenHBand="0" w:firstRowFirstColumn="0" w:firstRowLastColumn="0" w:lastRowFirstColumn="0" w:lastRowLastColumn="0"/>
-            <w:tcW w:w="591" w:type="pct"/>
+            <w:tcW w:w="590" w:type="pct"/>
             <w:noWrap/>
             <w:hideMark/>
           </w:tcPr>
@@ -3729,7 +3729,7 @@
         <w:tc>
           <w:tcPr>
             <w:cnfStyle w:val="001000000000" w:firstRow="0" w:lastRow="0" w:firstColumn="1" w:lastColumn="0" w:oddVBand="0" w:evenVBand="0" w:oddHBand="0" w:evenHBand="0" w:firstRowFirstColumn="0" w:firstRowLastColumn="0" w:lastRowFirstColumn="0" w:lastRowLastColumn="0"/>
-            <w:tcW w:w="591" w:type="pct"/>
+            <w:tcW w:w="590" w:type="pct"/>
             <w:noWrap/>
             <w:hideMark/>
           </w:tcPr>
@@ -3914,7 +3914,7 @@
         <w:tc>
           <w:tcPr>
             <w:cnfStyle w:val="001000000000" w:firstRow="0" w:lastRow="0" w:firstColumn="1" w:lastColumn="0" w:oddVBand="0" w:evenVBand="0" w:oddHBand="0" w:evenHBand="0" w:firstRowFirstColumn="0" w:firstRowLastColumn="0" w:lastRowFirstColumn="0" w:lastRowLastColumn="0"/>
-            <w:tcW w:w="591" w:type="pct"/>
+            <w:tcW w:w="590" w:type="pct"/>
             <w:noWrap/>
             <w:hideMark/>
           </w:tcPr>
@@ -4098,7 +4098,7 @@
         <w:tc>
           <w:tcPr>
             <w:cnfStyle w:val="001000000000" w:firstRow="0" w:lastRow="0" w:firstColumn="1" w:lastColumn="0" w:oddVBand="0" w:evenVBand="0" w:oddHBand="0" w:evenHBand="0" w:firstRowFirstColumn="0" w:firstRowLastColumn="0" w:lastRowFirstColumn="0" w:lastRowLastColumn="0"/>
-            <w:tcW w:w="591" w:type="pct"/>
+            <w:tcW w:w="590" w:type="pct"/>
             <w:noWrap/>
             <w:hideMark/>
           </w:tcPr>
@@ -4283,7 +4283,7 @@
         <w:tc>
           <w:tcPr>
             <w:cnfStyle w:val="001000000000" w:firstRow="0" w:lastRow="0" w:firstColumn="1" w:lastColumn="0" w:oddVBand="0" w:evenVBand="0" w:oddHBand="0" w:evenHBand="0" w:firstRowFirstColumn="0" w:firstRowLastColumn="0" w:lastRowFirstColumn="0" w:lastRowLastColumn="0"/>
-            <w:tcW w:w="591" w:type="pct"/>
+            <w:tcW w:w="590" w:type="pct"/>
             <w:noWrap/>
             <w:hideMark/>
           </w:tcPr>
@@ -4467,7 +4467,7 @@
         <w:tc>
           <w:tcPr>
             <w:cnfStyle w:val="001000000000" w:firstRow="0" w:lastRow="0" w:firstColumn="1" w:lastColumn="0" w:oddVBand="0" w:evenVBand="0" w:oddHBand="0" w:evenHBand="0" w:firstRowFirstColumn="0" w:firstRowLastColumn="0" w:lastRowFirstColumn="0" w:lastRowLastColumn="0"/>
-            <w:tcW w:w="591" w:type="pct"/>
+            <w:tcW w:w="590" w:type="pct"/>
             <w:noWrap/>
             <w:hideMark/>
           </w:tcPr>
@@ -4652,7 +4652,7 @@
         <w:tc>
           <w:tcPr>
             <w:cnfStyle w:val="001000000000" w:firstRow="0" w:lastRow="0" w:firstColumn="1" w:lastColumn="0" w:oddVBand="0" w:evenVBand="0" w:oddHBand="0" w:evenHBand="0" w:firstRowFirstColumn="0" w:firstRowLastColumn="0" w:lastRowFirstColumn="0" w:lastRowLastColumn="0"/>
-            <w:tcW w:w="591" w:type="pct"/>
+            <w:tcW w:w="590" w:type="pct"/>
             <w:noWrap/>
             <w:hideMark/>
           </w:tcPr>
@@ -4836,7 +4836,7 @@
         <w:tc>
           <w:tcPr>
             <w:cnfStyle w:val="001000000000" w:firstRow="0" w:lastRow="0" w:firstColumn="1" w:lastColumn="0" w:oddVBand="0" w:evenVBand="0" w:oddHBand="0" w:evenHBand="0" w:firstRowFirstColumn="0" w:firstRowLastColumn="0" w:lastRowFirstColumn="0" w:lastRowLastColumn="0"/>
-            <w:tcW w:w="591" w:type="pct"/>
+            <w:tcW w:w="590" w:type="pct"/>
             <w:noWrap/>
             <w:hideMark/>
           </w:tcPr>
@@ -5021,7 +5021,7 @@
         <w:tc>
           <w:tcPr>
             <w:cnfStyle w:val="001000000000" w:firstRow="0" w:lastRow="0" w:firstColumn="1" w:lastColumn="0" w:oddVBand="0" w:evenVBand="0" w:oddHBand="0" w:evenHBand="0" w:firstRowFirstColumn="0" w:firstRowLastColumn="0" w:lastRowFirstColumn="0" w:lastRowLastColumn="0"/>
-            <w:tcW w:w="591" w:type="pct"/>
+            <w:tcW w:w="590" w:type="pct"/>
           </w:tcPr>
           <w:p>
             <w:pPr>
@@ -5205,7 +5205,7 @@
         <w:tc>
           <w:tcPr>
             <w:cnfStyle w:val="001000000000" w:firstRow="0" w:lastRow="0" w:firstColumn="1" w:lastColumn="0" w:oddVBand="0" w:evenVBand="0" w:oddHBand="0" w:evenHBand="0" w:firstRowFirstColumn="0" w:firstRowLastColumn="0" w:lastRowFirstColumn="0" w:lastRowLastColumn="0"/>
-            <w:tcW w:w="591" w:type="pct"/>
+            <w:tcW w:w="590" w:type="pct"/>
             <w:noWrap/>
             <w:hideMark/>
           </w:tcPr>
@@ -5390,7 +5390,7 @@
         <w:tc>
           <w:tcPr>
             <w:cnfStyle w:val="001000000000" w:firstRow="0" w:lastRow="0" w:firstColumn="1" w:lastColumn="0" w:oddVBand="0" w:evenVBand="0" w:oddHBand="0" w:evenHBand="0" w:firstRowFirstColumn="0" w:firstRowLastColumn="0" w:lastRowFirstColumn="0" w:lastRowLastColumn="0"/>
-            <w:tcW w:w="591" w:type="pct"/>
+            <w:tcW w:w="590" w:type="pct"/>
             <w:noWrap/>
             <w:hideMark/>
           </w:tcPr>
@@ -5574,7 +5574,7 @@
         <w:tc>
           <w:tcPr>
             <w:cnfStyle w:val="001000000000" w:firstRow="0" w:lastRow="0" w:firstColumn="1" w:lastColumn="0" w:oddVBand="0" w:evenVBand="0" w:oddHBand="0" w:evenHBand="0" w:firstRowFirstColumn="0" w:firstRowLastColumn="0" w:lastRowFirstColumn="0" w:lastRowLastColumn="0"/>
-            <w:tcW w:w="591" w:type="pct"/>
+            <w:tcW w:w="590" w:type="pct"/>
             <w:noWrap/>
             <w:hideMark/>
           </w:tcPr>
@@ -5759,7 +5759,7 @@
         <w:tc>
           <w:tcPr>
             <w:cnfStyle w:val="001000000000" w:firstRow="0" w:lastRow="0" w:firstColumn="1" w:lastColumn="0" w:oddVBand="0" w:evenVBand="0" w:oddHBand="0" w:evenHBand="0" w:firstRowFirstColumn="0" w:firstRowLastColumn="0" w:lastRowFirstColumn="0" w:lastRowLastColumn="0"/>
-            <w:tcW w:w="591" w:type="pct"/>
+            <w:tcW w:w="590" w:type="pct"/>
             <w:noWrap/>
             <w:hideMark/>
           </w:tcPr>
@@ -5943,7 +5943,7 @@
         <w:tc>
           <w:tcPr>
             <w:cnfStyle w:val="001000000000" w:firstRow="0" w:lastRow="0" w:firstColumn="1" w:lastColumn="0" w:oddVBand="0" w:evenVBand="0" w:oddHBand="0" w:evenHBand="0" w:firstRowFirstColumn="0" w:firstRowLastColumn="0" w:lastRowFirstColumn="0" w:lastRowLastColumn="0"/>
-            <w:tcW w:w="591" w:type="pct"/>
+            <w:tcW w:w="590" w:type="pct"/>
             <w:noWrap/>
             <w:hideMark/>
           </w:tcPr>
@@ -6128,7 +6128,7 @@
         <w:tc>
           <w:tcPr>
             <w:cnfStyle w:val="001000000000" w:firstRow="0" w:lastRow="0" w:firstColumn="1" w:lastColumn="0" w:oddVBand="0" w:evenVBand="0" w:oddHBand="0" w:evenHBand="0" w:firstRowFirstColumn="0" w:firstRowLastColumn="0" w:lastRowFirstColumn="0" w:lastRowLastColumn="0"/>
-            <w:tcW w:w="591" w:type="pct"/>
+            <w:tcW w:w="590" w:type="pct"/>
             <w:noWrap/>
             <w:hideMark/>
           </w:tcPr>
@@ -6312,7 +6312,7 @@
         <w:tc>
           <w:tcPr>
             <w:cnfStyle w:val="001000000000" w:firstRow="0" w:lastRow="0" w:firstColumn="1" w:lastColumn="0" w:oddVBand="0" w:evenVBand="0" w:oddHBand="0" w:evenHBand="0" w:firstRowFirstColumn="0" w:firstRowLastColumn="0" w:lastRowFirstColumn="0" w:lastRowLastColumn="0"/>
-            <w:tcW w:w="591" w:type="pct"/>
+            <w:tcW w:w="590" w:type="pct"/>
             <w:noWrap/>
             <w:hideMark/>
           </w:tcPr>
@@ -6497,7 +6497,7 @@
         <w:tc>
           <w:tcPr>
             <w:cnfStyle w:val="001000000000" w:firstRow="0" w:lastRow="0" w:firstColumn="1" w:lastColumn="0" w:oddVBand="0" w:evenVBand="0" w:oddHBand="0" w:evenHBand="0" w:firstRowFirstColumn="0" w:firstRowLastColumn="0" w:lastRowFirstColumn="0" w:lastRowLastColumn="0"/>
-            <w:tcW w:w="591" w:type="pct"/>
+            <w:tcW w:w="590" w:type="pct"/>
             <w:noWrap/>
             <w:hideMark/>
           </w:tcPr>
@@ -6681,7 +6681,7 @@
         <w:tc>
           <w:tcPr>
             <w:cnfStyle w:val="001000000000" w:firstRow="0" w:lastRow="0" w:firstColumn="1" w:lastColumn="0" w:oddVBand="0" w:evenVBand="0" w:oddHBand="0" w:evenHBand="0" w:firstRowFirstColumn="0" w:firstRowLastColumn="0" w:lastRowFirstColumn="0" w:lastRowLastColumn="0"/>
-            <w:tcW w:w="591" w:type="pct"/>
+            <w:tcW w:w="590" w:type="pct"/>
             <w:noWrap/>
             <w:hideMark/>
           </w:tcPr>
@@ -6866,7 +6866,7 @@
         <w:tc>
           <w:tcPr>
             <w:cnfStyle w:val="001000000000" w:firstRow="0" w:lastRow="0" w:firstColumn="1" w:lastColumn="0" w:oddVBand="0" w:evenVBand="0" w:oddHBand="0" w:evenHBand="0" w:firstRowFirstColumn="0" w:firstRowLastColumn="0" w:lastRowFirstColumn="0" w:lastRowLastColumn="0"/>
-            <w:tcW w:w="591" w:type="pct"/>
+            <w:tcW w:w="590" w:type="pct"/>
             <w:noWrap/>
             <w:hideMark/>
           </w:tcPr>
@@ -7050,7 +7050,7 @@
         <w:tc>
           <w:tcPr>
             <w:cnfStyle w:val="001000000000" w:firstRow="0" w:lastRow="0" w:firstColumn="1" w:lastColumn="0" w:oddVBand="0" w:evenVBand="0" w:oddHBand="0" w:evenHBand="0" w:firstRowFirstColumn="0" w:firstRowLastColumn="0" w:lastRowFirstColumn="0" w:lastRowLastColumn="0"/>
-            <w:tcW w:w="591" w:type="pct"/>
+            <w:tcW w:w="590" w:type="pct"/>
             <w:noWrap/>
             <w:hideMark/>
           </w:tcPr>
@@ -7235,7 +7235,7 @@
         <w:tc>
           <w:tcPr>
             <w:cnfStyle w:val="001000000000" w:firstRow="0" w:lastRow="0" w:firstColumn="1" w:lastColumn="0" w:oddVBand="0" w:evenVBand="0" w:oddHBand="0" w:evenHBand="0" w:firstRowFirstColumn="0" w:firstRowLastColumn="0" w:lastRowFirstColumn="0" w:lastRowLastColumn="0"/>
-            <w:tcW w:w="591" w:type="pct"/>
+            <w:tcW w:w="590" w:type="pct"/>
             <w:noWrap/>
             <w:hideMark/>
           </w:tcPr>
@@ -7419,7 +7419,7 @@
         <w:tc>
           <w:tcPr>
             <w:cnfStyle w:val="001000000000" w:firstRow="0" w:lastRow="0" w:firstColumn="1" w:lastColumn="0" w:oddVBand="0" w:evenVBand="0" w:oddHBand="0" w:evenHBand="0" w:firstRowFirstColumn="0" w:firstRowLastColumn="0" w:lastRowFirstColumn="0" w:lastRowLastColumn="0"/>
-            <w:tcW w:w="591" w:type="pct"/>
+            <w:tcW w:w="590" w:type="pct"/>
             <w:noWrap/>
             <w:hideMark/>
           </w:tcPr>
@@ -7604,7 +7604,7 @@
         <w:tc>
           <w:tcPr>
             <w:cnfStyle w:val="001000000000" w:firstRow="0" w:lastRow="0" w:firstColumn="1" w:lastColumn="0" w:oddVBand="0" w:evenVBand="0" w:oddHBand="0" w:evenHBand="0" w:firstRowFirstColumn="0" w:firstRowLastColumn="0" w:lastRowFirstColumn="0" w:lastRowLastColumn="0"/>
-            <w:tcW w:w="591" w:type="pct"/>
+            <w:tcW w:w="590" w:type="pct"/>
             <w:noWrap/>
             <w:hideMark/>
           </w:tcPr>
@@ -7788,7 +7788,7 @@
         <w:tc>
           <w:tcPr>
             <w:cnfStyle w:val="001000000000" w:firstRow="0" w:lastRow="0" w:firstColumn="1" w:lastColumn="0" w:oddVBand="0" w:evenVBand="0" w:oddHBand="0" w:evenHBand="0" w:firstRowFirstColumn="0" w:firstRowLastColumn="0" w:lastRowFirstColumn="0" w:lastRowLastColumn="0"/>
-            <w:tcW w:w="591" w:type="pct"/>
+            <w:tcW w:w="590" w:type="pct"/>
             <w:noWrap/>
             <w:hideMark/>
           </w:tcPr>
@@ -7973,7 +7973,7 @@
         <w:tc>
           <w:tcPr>
             <w:cnfStyle w:val="001000000000" w:firstRow="0" w:lastRow="0" w:firstColumn="1" w:lastColumn="0" w:oddVBand="0" w:evenVBand="0" w:oddHBand="0" w:evenHBand="0" w:firstRowFirstColumn="0" w:firstRowLastColumn="0" w:lastRowFirstColumn="0" w:lastRowLastColumn="0"/>
-            <w:tcW w:w="591" w:type="pct"/>
+            <w:tcW w:w="590" w:type="pct"/>
             <w:noWrap/>
             <w:hideMark/>
           </w:tcPr>
@@ -8158,7 +8158,7 @@
         <w:tc>
           <w:tcPr>
             <w:cnfStyle w:val="001000000000" w:firstRow="0" w:lastRow="0" w:firstColumn="1" w:lastColumn="0" w:oddVBand="0" w:evenVBand="0" w:oddHBand="0" w:evenHBand="0" w:firstRowFirstColumn="0" w:firstRowLastColumn="0" w:lastRowFirstColumn="0" w:lastRowLastColumn="0"/>
-            <w:tcW w:w="591" w:type="pct"/>
+            <w:tcW w:w="590" w:type="pct"/>
             <w:noWrap/>
             <w:hideMark/>
           </w:tcPr>
@@ -8343,7 +8343,7 @@
         <w:tc>
           <w:tcPr>
             <w:cnfStyle w:val="001000000000" w:firstRow="0" w:lastRow="0" w:firstColumn="1" w:lastColumn="0" w:oddVBand="0" w:evenVBand="0" w:oddHBand="0" w:evenHBand="0" w:firstRowFirstColumn="0" w:firstRowLastColumn="0" w:lastRowFirstColumn="0" w:lastRowLastColumn="0"/>
-            <w:tcW w:w="591" w:type="pct"/>
+            <w:tcW w:w="590" w:type="pct"/>
             <w:noWrap/>
             <w:hideMark/>
           </w:tcPr>
@@ -8527,7 +8527,7 @@
         <w:tc>
           <w:tcPr>
             <w:cnfStyle w:val="001000000000" w:firstRow="0" w:lastRow="0" w:firstColumn="1" w:lastColumn="0" w:oddVBand="0" w:evenVBand="0" w:oddHBand="0" w:evenHBand="0" w:firstRowFirstColumn="0" w:firstRowLastColumn="0" w:lastRowFirstColumn="0" w:lastRowLastColumn="0"/>
-            <w:tcW w:w="591" w:type="pct"/>
+            <w:tcW w:w="590" w:type="pct"/>
             <w:noWrap/>
             <w:hideMark/>
           </w:tcPr>
@@ -8712,7 +8712,7 @@
         <w:tc>
           <w:tcPr>
             <w:cnfStyle w:val="001000000000" w:firstRow="0" w:lastRow="0" w:firstColumn="1" w:lastColumn="0" w:oddVBand="0" w:evenVBand="0" w:oddHBand="0" w:evenHBand="0" w:firstRowFirstColumn="0" w:firstRowLastColumn="0" w:lastRowFirstColumn="0" w:lastRowLastColumn="0"/>
-            <w:tcW w:w="591" w:type="pct"/>
+            <w:tcW w:w="590" w:type="pct"/>
             <w:noWrap/>
             <w:hideMark/>
           </w:tcPr>
@@ -8896,7 +8896,7 @@
         <w:tc>
           <w:tcPr>
             <w:cnfStyle w:val="001000000000" w:firstRow="0" w:lastRow="0" w:firstColumn="1" w:lastColumn="0" w:oddVBand="0" w:evenVBand="0" w:oddHBand="0" w:evenHBand="0" w:firstRowFirstColumn="0" w:firstRowLastColumn="0" w:lastRowFirstColumn="0" w:lastRowLastColumn="0"/>
-            <w:tcW w:w="591" w:type="pct"/>
+            <w:tcW w:w="590" w:type="pct"/>
             <w:noWrap/>
             <w:hideMark/>
           </w:tcPr>
@@ -9081,7 +9081,7 @@
         <w:tc>
           <w:tcPr>
             <w:cnfStyle w:val="001000000000" w:firstRow="0" w:lastRow="0" w:firstColumn="1" w:lastColumn="0" w:oddVBand="0" w:evenVBand="0" w:oddHBand="0" w:evenHBand="0" w:firstRowFirstColumn="0" w:firstRowLastColumn="0" w:lastRowFirstColumn="0" w:lastRowLastColumn="0"/>
-            <w:tcW w:w="591" w:type="pct"/>
+            <w:tcW w:w="590" w:type="pct"/>
             <w:noWrap/>
             <w:hideMark/>
           </w:tcPr>
@@ -9265,7 +9265,7 @@
         <w:tc>
           <w:tcPr>
             <w:cnfStyle w:val="001000000000" w:firstRow="0" w:lastRow="0" w:firstColumn="1" w:lastColumn="0" w:oddVBand="0" w:evenVBand="0" w:oddHBand="0" w:evenHBand="0" w:firstRowFirstColumn="0" w:firstRowLastColumn="0" w:lastRowFirstColumn="0" w:lastRowLastColumn="0"/>
-            <w:tcW w:w="591" w:type="pct"/>
+            <w:tcW w:w="590" w:type="pct"/>
             <w:noWrap/>
             <w:hideMark/>
           </w:tcPr>
@@ -9450,7 +9450,7 @@
         <w:tc>
           <w:tcPr>
             <w:cnfStyle w:val="001000000000" w:firstRow="0" w:lastRow="0" w:firstColumn="1" w:lastColumn="0" w:oddVBand="0" w:evenVBand="0" w:oddHBand="0" w:evenHBand="0" w:firstRowFirstColumn="0" w:firstRowLastColumn="0" w:lastRowFirstColumn="0" w:lastRowLastColumn="0"/>
-            <w:tcW w:w="591" w:type="pct"/>
+            <w:tcW w:w="590" w:type="pct"/>
             <w:noWrap/>
             <w:hideMark/>
           </w:tcPr>
@@ -9634,7 +9634,7 @@
         <w:tc>
           <w:tcPr>
             <w:cnfStyle w:val="001000000000" w:firstRow="0" w:lastRow="0" w:firstColumn="1" w:lastColumn="0" w:oddVBand="0" w:evenVBand="0" w:oddHBand="0" w:evenHBand="0" w:firstRowFirstColumn="0" w:firstRowLastColumn="0" w:lastRowFirstColumn="0" w:lastRowLastColumn="0"/>
-            <w:tcW w:w="591" w:type="pct"/>
+            <w:tcW w:w="590" w:type="pct"/>
             <w:noWrap/>
             <w:hideMark/>
           </w:tcPr>
@@ -9819,7 +9819,7 @@
         <w:tc>
           <w:tcPr>
             <w:cnfStyle w:val="001000000000" w:firstRow="0" w:lastRow="0" w:firstColumn="1" w:lastColumn="0" w:oddVBand="0" w:evenVBand="0" w:oddHBand="0" w:evenHBand="0" w:firstRowFirstColumn="0" w:firstRowLastColumn="0" w:lastRowFirstColumn="0" w:lastRowLastColumn="0"/>
-            <w:tcW w:w="591" w:type="pct"/>
+            <w:tcW w:w="590" w:type="pct"/>
             <w:noWrap/>
             <w:hideMark/>
           </w:tcPr>
@@ -10003,7 +10003,7 @@
         <w:tc>
           <w:tcPr>
             <w:cnfStyle w:val="001000000000" w:firstRow="0" w:lastRow="0" w:firstColumn="1" w:lastColumn="0" w:oddVBand="0" w:evenVBand="0" w:oddHBand="0" w:evenHBand="0" w:firstRowFirstColumn="0" w:firstRowLastColumn="0" w:lastRowFirstColumn="0" w:lastRowLastColumn="0"/>
-            <w:tcW w:w="591" w:type="pct"/>
+            <w:tcW w:w="590" w:type="pct"/>
             <w:noWrap/>
             <w:hideMark/>
           </w:tcPr>
@@ -10184,7 +10184,7 @@
         <w:tc>
           <w:tcPr>
             <w:cnfStyle w:val="001000000000" w:firstRow="0" w:lastRow="0" w:firstColumn="1" w:lastColumn="0" w:oddVBand="0" w:evenVBand="0" w:oddHBand="0" w:evenHBand="0" w:firstRowFirstColumn="0" w:firstRowLastColumn="0" w:lastRowFirstColumn="0" w:lastRowLastColumn="0"/>
-            <w:tcW w:w="591" w:type="pct"/>
+            <w:tcW w:w="590" w:type="pct"/>
             <w:noWrap/>
             <w:hideMark/>
           </w:tcPr>
@@ -10368,7 +10368,7 @@
         <w:tc>
           <w:tcPr>
             <w:cnfStyle w:val="001000000000" w:firstRow="0" w:lastRow="0" w:firstColumn="1" w:lastColumn="0" w:oddVBand="0" w:evenVBand="0" w:oddHBand="0" w:evenHBand="0" w:firstRowFirstColumn="0" w:firstRowLastColumn="0" w:lastRowFirstColumn="0" w:lastRowLastColumn="0"/>
-            <w:tcW w:w="591" w:type="pct"/>
+            <w:tcW w:w="590" w:type="pct"/>
             <w:noWrap/>
             <w:hideMark/>
           </w:tcPr>
@@ -10553,7 +10553,7 @@
         <w:tc>
           <w:tcPr>
             <w:cnfStyle w:val="001000000000" w:firstRow="0" w:lastRow="0" w:firstColumn="1" w:lastColumn="0" w:oddVBand="0" w:evenVBand="0" w:oddHBand="0" w:evenHBand="0" w:firstRowFirstColumn="0" w:firstRowLastColumn="0" w:lastRowFirstColumn="0" w:lastRowLastColumn="0"/>
-            <w:tcW w:w="591" w:type="pct"/>
+            <w:tcW w:w="590" w:type="pct"/>
             <w:noWrap/>
             <w:hideMark/>
           </w:tcPr>
@@ -10737,7 +10737,7 @@
         <w:tc>
           <w:tcPr>
             <w:cnfStyle w:val="001000000000" w:firstRow="0" w:lastRow="0" w:firstColumn="1" w:lastColumn="0" w:oddVBand="0" w:evenVBand="0" w:oddHBand="0" w:evenHBand="0" w:firstRowFirstColumn="0" w:firstRowLastColumn="0" w:lastRowFirstColumn="0" w:lastRowLastColumn="0"/>
-            <w:tcW w:w="591" w:type="pct"/>
+            <w:tcW w:w="590" w:type="pct"/>
             <w:noWrap/>
             <w:hideMark/>
           </w:tcPr>
@@ -10922,7 +10922,7 @@
         <w:tc>
           <w:tcPr>
             <w:cnfStyle w:val="001000000000" w:firstRow="0" w:lastRow="0" w:firstColumn="1" w:lastColumn="0" w:oddVBand="0" w:evenVBand="0" w:oddHBand="0" w:evenHBand="0" w:firstRowFirstColumn="0" w:firstRowLastColumn="0" w:lastRowFirstColumn="0" w:lastRowLastColumn="0"/>
-            <w:tcW w:w="591" w:type="pct"/>
+            <w:tcW w:w="590" w:type="pct"/>
             <w:noWrap/>
             <w:hideMark/>
           </w:tcPr>
@@ -11106,7 +11106,7 @@
         <w:tc>
           <w:tcPr>
             <w:cnfStyle w:val="001000000000" w:firstRow="0" w:lastRow="0" w:firstColumn="1" w:lastColumn="0" w:oddVBand="0" w:evenVBand="0" w:oddHBand="0" w:evenHBand="0" w:firstRowFirstColumn="0" w:firstRowLastColumn="0" w:lastRowFirstColumn="0" w:lastRowLastColumn="0"/>
-            <w:tcW w:w="591" w:type="pct"/>
+            <w:tcW w:w="590" w:type="pct"/>
             <w:noWrap/>
             <w:hideMark/>
           </w:tcPr>
@@ -11291,7 +11291,7 @@
         <w:tc>
           <w:tcPr>
             <w:cnfStyle w:val="001000000000" w:firstRow="0" w:lastRow="0" w:firstColumn="1" w:lastColumn="0" w:oddVBand="0" w:evenVBand="0" w:oddHBand="0" w:evenHBand="0" w:firstRowFirstColumn="0" w:firstRowLastColumn="0" w:lastRowFirstColumn="0" w:lastRowLastColumn="0"/>
-            <w:tcW w:w="591" w:type="pct"/>
+            <w:tcW w:w="590" w:type="pct"/>
             <w:noWrap/>
             <w:hideMark/>
           </w:tcPr>
@@ -11475,7 +11475,7 @@
         <w:tc>
           <w:tcPr>
             <w:cnfStyle w:val="001000000000" w:firstRow="0" w:lastRow="0" w:firstColumn="1" w:lastColumn="0" w:oddVBand="0" w:evenVBand="0" w:oddHBand="0" w:evenHBand="0" w:firstRowFirstColumn="0" w:firstRowLastColumn="0" w:lastRowFirstColumn="0" w:lastRowLastColumn="0"/>
-            <w:tcW w:w="591" w:type="pct"/>
+            <w:tcW w:w="590" w:type="pct"/>
             <w:noWrap/>
             <w:hideMark/>
           </w:tcPr>
@@ -11660,7 +11660,7 @@
         <w:tc>
           <w:tcPr>
             <w:cnfStyle w:val="001000000000" w:firstRow="0" w:lastRow="0" w:firstColumn="1" w:lastColumn="0" w:oddVBand="0" w:evenVBand="0" w:oddHBand="0" w:evenHBand="0" w:firstRowFirstColumn="0" w:firstRowLastColumn="0" w:lastRowFirstColumn="0" w:lastRowLastColumn="0"/>
-            <w:tcW w:w="591" w:type="pct"/>
+            <w:tcW w:w="590" w:type="pct"/>
             <w:noWrap/>
             <w:hideMark/>
           </w:tcPr>
@@ -11844,7 +11844,7 @@
         <w:tc>
           <w:tcPr>
             <w:cnfStyle w:val="001000000000" w:firstRow="0" w:lastRow="0" w:firstColumn="1" w:lastColumn="0" w:oddVBand="0" w:evenVBand="0" w:oddHBand="0" w:evenHBand="0" w:firstRowFirstColumn="0" w:firstRowLastColumn="0" w:lastRowFirstColumn="0" w:lastRowLastColumn="0"/>
-            <w:tcW w:w="591" w:type="pct"/>
+            <w:tcW w:w="590" w:type="pct"/>
             <w:noWrap/>
             <w:hideMark/>
           </w:tcPr>
@@ -12029,7 +12029,7 @@
         <w:tc>
           <w:tcPr>
             <w:cnfStyle w:val="001000000000" w:firstRow="0" w:lastRow="0" w:firstColumn="1" w:lastColumn="0" w:oddVBand="0" w:evenVBand="0" w:oddHBand="0" w:evenHBand="0" w:firstRowFirstColumn="0" w:firstRowLastColumn="0" w:lastRowFirstColumn="0" w:lastRowLastColumn="0"/>
-            <w:tcW w:w="591" w:type="pct"/>
+            <w:tcW w:w="590" w:type="pct"/>
             <w:noWrap/>
             <w:hideMark/>
           </w:tcPr>
@@ -12213,7 +12213,7 @@
         <w:tc>
           <w:tcPr>
             <w:cnfStyle w:val="001000000000" w:firstRow="0" w:lastRow="0" w:firstColumn="1" w:lastColumn="0" w:oddVBand="0" w:evenVBand="0" w:oddHBand="0" w:evenHBand="0" w:firstRowFirstColumn="0" w:firstRowLastColumn="0" w:lastRowFirstColumn="0" w:lastRowLastColumn="0"/>
-            <w:tcW w:w="591" w:type="pct"/>
+            <w:tcW w:w="590" w:type="pct"/>
             <w:noWrap/>
             <w:hideMark/>
           </w:tcPr>
@@ -12398,7 +12398,7 @@
         <w:tc>
           <w:tcPr>
             <w:cnfStyle w:val="001000000000" w:firstRow="0" w:lastRow="0" w:firstColumn="1" w:lastColumn="0" w:oddVBand="0" w:evenVBand="0" w:oddHBand="0" w:evenHBand="0" w:firstRowFirstColumn="0" w:firstRowLastColumn="0" w:lastRowFirstColumn="0" w:lastRowLastColumn="0"/>
-            <w:tcW w:w="591" w:type="pct"/>
+            <w:tcW w:w="590" w:type="pct"/>
             <w:noWrap/>
             <w:hideMark/>
           </w:tcPr>
@@ -12582,7 +12582,7 @@
         <w:tc>
           <w:tcPr>
             <w:cnfStyle w:val="001000000000" w:firstRow="0" w:lastRow="0" w:firstColumn="1" w:lastColumn="0" w:oddVBand="0" w:evenVBand="0" w:oddHBand="0" w:evenHBand="0" w:firstRowFirstColumn="0" w:firstRowLastColumn="0" w:lastRowFirstColumn="0" w:lastRowLastColumn="0"/>
-            <w:tcW w:w="591" w:type="pct"/>
+            <w:tcW w:w="590" w:type="pct"/>
             <w:noWrap/>
             <w:hideMark/>
           </w:tcPr>
@@ -12767,7 +12767,7 @@
         <w:tc>
           <w:tcPr>
             <w:cnfStyle w:val="001000000000" w:firstRow="0" w:lastRow="0" w:firstColumn="1" w:lastColumn="0" w:oddVBand="0" w:evenVBand="0" w:oddHBand="0" w:evenHBand="0" w:firstRowFirstColumn="0" w:firstRowLastColumn="0" w:lastRowFirstColumn="0" w:lastRowLastColumn="0"/>
-            <w:tcW w:w="591" w:type="pct"/>
+            <w:tcW w:w="590" w:type="pct"/>
             <w:noWrap/>
             <w:hideMark/>
           </w:tcPr>
@@ -12951,7 +12951,7 @@
         <w:tc>
           <w:tcPr>
             <w:cnfStyle w:val="001000000000" w:firstRow="0" w:lastRow="0" w:firstColumn="1" w:lastColumn="0" w:oddVBand="0" w:evenVBand="0" w:oddHBand="0" w:evenHBand="0" w:firstRowFirstColumn="0" w:firstRowLastColumn="0" w:lastRowFirstColumn="0" w:lastRowLastColumn="0"/>
-            <w:tcW w:w="591" w:type="pct"/>
+            <w:tcW w:w="590" w:type="pct"/>
             <w:noWrap/>
             <w:hideMark/>
           </w:tcPr>
@@ -13136,7 +13136,7 @@
         <w:tc>
           <w:tcPr>
             <w:cnfStyle w:val="001000000000" w:firstRow="0" w:lastRow="0" w:firstColumn="1" w:lastColumn="0" w:oddVBand="0" w:evenVBand="0" w:oddHBand="0" w:evenHBand="0" w:firstRowFirstColumn="0" w:firstRowLastColumn="0" w:lastRowFirstColumn="0" w:lastRowLastColumn="0"/>
-            <w:tcW w:w="591" w:type="pct"/>
+            <w:tcW w:w="590" w:type="pct"/>
             <w:noWrap/>
             <w:hideMark/>
           </w:tcPr>
@@ -13320,7 +13320,7 @@
         <w:tc>
           <w:tcPr>
             <w:cnfStyle w:val="001000000000" w:firstRow="0" w:lastRow="0" w:firstColumn="1" w:lastColumn="0" w:oddVBand="0" w:evenVBand="0" w:oddHBand="0" w:evenHBand="0" w:firstRowFirstColumn="0" w:firstRowLastColumn="0" w:lastRowFirstColumn="0" w:lastRowLastColumn="0"/>
-            <w:tcW w:w="591" w:type="pct"/>
+            <w:tcW w:w="590" w:type="pct"/>
             <w:noWrap/>
             <w:hideMark/>
           </w:tcPr>
@@ -13493,6 +13493,191 @@
                 <w:lang w:eastAsia="zh-CN" w:bidi="ar-SA"/>
               </w:rPr>
               <w:t>(HK$6,906,500.00)</w:t>
+            </w:r>
+          </w:p>
+        </w:tc>
+      </w:tr>
+      <w:tr>
+        <w:trPr>
+          <w:cnfStyle w:val="000000100000" w:firstRow="0" w:lastRow="0" w:firstColumn="0" w:lastColumn="0" w:oddVBand="0" w:evenVBand="0" w:oddHBand="1" w:evenHBand="0" w:firstRowFirstColumn="0" w:firstRowLastColumn="0" w:lastRowFirstColumn="0" w:lastRowLastColumn="0"/>
+          <w:trHeight w:val="300"/>
+        </w:trPr>
+        <w:tc>
+          <w:tcPr>
+            <w:cnfStyle w:val="001000000000" w:firstRow="0" w:lastRow="0" w:firstColumn="1" w:lastColumn="0" w:oddVBand="0" w:evenVBand="0" w:oddHBand="0" w:evenHBand="0" w:firstRowFirstColumn="0" w:firstRowLastColumn="0" w:lastRowFirstColumn="0" w:lastRowLastColumn="0"/>
+            <w:tcW w:w="590" w:type="pct"/>
+            <w:noWrap/>
+            <w:hideMark/>
+          </w:tcPr>
+          <w:p>
+            <w:pPr>
+              <w:jc w:val="center"/>
+              <w:rPr>
+                <w:rFonts w:ascii="Calibri" w:eastAsia="Times New Roman" w:hAnsi="Calibri" w:cs="Calibri"/>
+                <w:color w:val="366092"/>
+                <w:sz w:val="20"/>
+                <w:szCs w:val="22"/>
+                <w:lang w:eastAsia="zh-CN" w:bidi="ar-SA"/>
+              </w:rPr>
+            </w:pPr>
+            <w:r>
+              <w:rPr>
+                <w:rFonts w:ascii="Calibri" w:eastAsia="Times New Roman" w:hAnsi="Calibri" w:cs="Calibri"/>
+                <w:color w:val="366092"/>
+                <w:sz w:val="20"/>
+                <w:szCs w:val="22"/>
+                <w:lang w:eastAsia="zh-CN" w:bidi="ar-SA"/>
+              </w:rPr>
+              <w:t>2019/5/15</w:t>
+            </w:r>
+          </w:p>
+        </w:tc>
+        <w:tc>
+          <w:tcPr>
+            <w:tcW w:w="689" w:type="pct"/>
+            <w:noWrap/>
+            <w:hideMark/>
+          </w:tcPr>
+          <w:p>
+            <w:pPr>
+              <w:cnfStyle w:val="000000100000" w:firstRow="0" w:lastRow="0" w:firstColumn="0" w:lastColumn="0" w:oddVBand="0" w:evenVBand="0" w:oddHBand="1" w:evenHBand="0" w:firstRowFirstColumn="0" w:firstRowLastColumn="0" w:lastRowFirstColumn="0" w:lastRowLastColumn="0"/>
+              <w:rPr>
+                <w:rFonts w:ascii="Calibri" w:eastAsia="Times New Roman" w:hAnsi="Calibri" w:cs="Calibri"/>
+                <w:color w:val="366092"/>
+                <w:sz w:val="20"/>
+                <w:szCs w:val="22"/>
+                <w:lang w:eastAsia="zh-CN" w:bidi="ar-SA"/>
+              </w:rPr>
+            </w:pPr>
+            <w:r>
+              <w:rPr>
+                <w:rFonts w:ascii="Calibri" w:eastAsia="Times New Roman" w:hAnsi="Calibri" w:cs="Calibri"/>
+                <w:color w:val="366092"/>
+                <w:sz w:val="20"/>
+                <w:szCs w:val="22"/>
+                <w:lang w:eastAsia="zh-CN" w:bidi="ar-SA"/>
+              </w:rPr>
+              <w:t>1W-2P</w:t>
+            </w:r>
+          </w:p>
+        </w:tc>
+        <w:tc>
+          <w:tcPr>
+            <w:tcW w:w="886" w:type="pct"/>
+            <w:noWrap/>
+            <w:hideMark/>
+          </w:tcPr>
+          <w:p>
+            <w:pPr>
+              <w:jc w:val="center"/>
+              <w:cnfStyle w:val="000000100000" w:firstRow="0" w:lastRow="0" w:firstColumn="0" w:lastColumn="0" w:oddVBand="0" w:evenVBand="0" w:oddHBand="1" w:evenHBand="0" w:firstRowFirstColumn="0" w:firstRowLastColumn="0" w:lastRowFirstColumn="0" w:lastRowLastColumn="0"/>
+              <w:rPr>
+                <w:rFonts w:ascii="Calibri" w:eastAsia="Times New Roman" w:hAnsi="Calibri" w:cs="Calibri"/>
+                <w:color w:val="000000"/>
+                <w:sz w:val="20"/>
+                <w:szCs w:val="22"/>
+                <w:lang w:eastAsia="zh-CN" w:bidi="ar-SA"/>
+              </w:rPr>
+            </w:pPr>
+            <w:r>
+              <w:rPr>
+                <w:rFonts w:ascii="Calibri" w:eastAsia="Times New Roman" w:hAnsi="Calibri" w:cs="Calibri"/>
+                <w:color w:val="000000"/>
+                <w:sz w:val="20"/>
+                <w:szCs w:val="22"/>
+                <w:lang w:eastAsia="zh-CN" w:bidi="ar-SA"/>
+              </w:rPr>
+              <w:t>HK$1,200,000.00</w:t>
+            </w:r>
+          </w:p>
+        </w:tc>
+        <w:tc>
+          <w:tcPr>
+            <w:tcW w:w="917" w:type="pct"/>
+            <w:noWrap/>
+            <w:hideMark/>
+          </w:tcPr>
+          <w:p>
+            <w:pPr>
+              <w:jc w:val="center"/>
+              <w:cnfStyle w:val="000000100000" w:firstRow="0" w:lastRow="0" w:firstColumn="0" w:lastColumn="0" w:oddVBand="0" w:evenVBand="0" w:oddHBand="1" w:evenHBand="0" w:firstRowFirstColumn="0" w:firstRowLastColumn="0" w:lastRowFirstColumn="0" w:lastRowLastColumn="0"/>
+              <w:rPr>
+                <w:rFonts w:ascii="Calibri" w:eastAsia="Times New Roman" w:hAnsi="Calibri" w:cs="Calibri"/>
+                <w:color w:val="000000"/>
+                <w:sz w:val="20"/>
+                <w:szCs w:val="22"/>
+                <w:lang w:eastAsia="zh-CN" w:bidi="ar-SA"/>
+              </w:rPr>
+            </w:pPr>
+            <w:r>
+              <w:rPr>
+                <w:rFonts w:ascii="Calibri" w:eastAsia="Times New Roman" w:hAnsi="Calibri" w:cs="Calibri"/>
+                <w:color w:val="000000"/>
+                <w:sz w:val="20"/>
+                <w:szCs w:val="22"/>
+                <w:lang w:eastAsia="zh-CN" w:bidi="ar-SA"/>
+              </w:rPr>
+              <w:t>HK$88,060,000.00</w:t>
+            </w:r>
+          </w:p>
+        </w:tc>
+        <w:tc>
+          <w:tcPr>
+            <w:tcW w:w="887" w:type="pct"/>
+            <w:noWrap/>
+            <w:hideMark/>
+          </w:tcPr>
+          <w:p>
+            <w:pPr>
+              <w:jc w:val="center"/>
+              <w:cnfStyle w:val="000000100000" w:firstRow="0" w:lastRow="0" w:firstColumn="0" w:lastColumn="0" w:oddVBand="0" w:evenVBand="0" w:oddHBand="1" w:evenHBand="0" w:firstRowFirstColumn="0" w:firstRowLastColumn="0" w:lastRowFirstColumn="0" w:lastRowLastColumn="0"/>
+              <w:rPr>
+                <w:rFonts w:ascii="Calibri" w:eastAsia="Times New Roman" w:hAnsi="Calibri" w:cs="Calibri"/>
+                <w:color w:val="000000"/>
+                <w:sz w:val="20"/>
+                <w:szCs w:val="22"/>
+                <w:lang w:eastAsia="zh-CN" w:bidi="ar-SA"/>
+              </w:rPr>
+            </w:pPr>
+            <w:r>
+              <w:rPr>
+                <w:rFonts w:ascii="Calibri" w:eastAsia="Times New Roman" w:hAnsi="Calibri" w:cs="Calibri"/>
+                <w:color w:val="000000"/>
+                <w:sz w:val="20"/>
+                <w:szCs w:val="22"/>
+                <w:lang w:eastAsia="zh-CN" w:bidi="ar-SA"/>
+              </w:rPr>
+              <w:t>HK$785,000.00</w:t>
+            </w:r>
+          </w:p>
+        </w:tc>
+        <w:tc>
+          <w:tcPr>
+            <w:tcW w:w="1030" w:type="pct"/>
+            <w:noWrap/>
+            <w:hideMark/>
+          </w:tcPr>
+          <w:p>
+            <w:pPr>
+              <w:jc w:val="center"/>
+              <w:cnfStyle w:val="000000100000" w:firstRow="0" w:lastRow="0" w:firstColumn="0" w:lastColumn="0" w:oddVBand="0" w:evenVBand="0" w:oddHBand="1" w:evenHBand="0" w:firstRowFirstColumn="0" w:firstRowLastColumn="0" w:lastRowFirstColumn="0" w:lastRowLastColumn="0"/>
+              <w:rPr>
+                <w:rFonts w:ascii="Calibri" w:eastAsia="Times New Roman" w:hAnsi="Calibri" w:cs="Calibri"/>
+                <w:color w:val="000000"/>
+                <w:sz w:val="20"/>
+                <w:szCs w:val="22"/>
+                <w:lang w:eastAsia="zh-CN" w:bidi="ar-SA"/>
+              </w:rPr>
+            </w:pPr>
+            <w:r>
+              <w:rPr>
+                <w:rFonts w:ascii="Calibri" w:eastAsia="Times New Roman" w:hAnsi="Calibri" w:cs="Calibri"/>
+                <w:color w:val="000000"/>
+                <w:sz w:val="20"/>
+                <w:szCs w:val="22"/>
+                <w:lang w:eastAsia="zh-CN" w:bidi="ar-SA"/>
+              </w:rPr>
+              <w:t>(HK$6,121,500.00)</w:t>
             </w:r>
           </w:p>
         </w:tc>
@@ -13502,7 +13687,7 @@
       <w:pPr>
         <w:rPr>
           <w:b/>
-          <w:sz w:val="40"/>
+          <w:sz w:val="22"/>
           <w:szCs w:val="40"/>
         </w:rPr>
       </w:pPr>
@@ -15248,7 +15433,7 @@
 </file>
 
 <file path=customXml/itemProps1.xml><?xml version="1.0" encoding="utf-8"?>
-<ds:datastoreItem xmlns:ds="http://schemas.openxmlformats.org/officeDocument/2006/customXml" ds:itemID="{89D24044-2C0E-45C9-8C96-C78816385206}">
+<ds:datastoreItem xmlns:ds="http://schemas.openxmlformats.org/officeDocument/2006/customXml" ds:itemID="{7D1B6802-1FB7-4822-8658-111F07CB000E}">
   <ds:schemaRefs>
     <ds:schemaRef ds:uri="http://schemas.openxmlformats.org/officeDocument/2006/bibliography"/>
   </ds:schemaRefs>

</xml_diff>

<commit_message>
convert 7.14 & 7.17
</commit_message>
<xml_diff>
--- a/project/convert/Horse Fund Balance (2018-2019).docx
+++ b/project/convert/Horse Fund Balance (2018-2019).docx
@@ -25,17 +25,17 @@
     <w:tbl>
       <w:tblPr>
         <w:tblStyle w:val="3-1"/>
-        <w:tblW w:w="4867" w:type="pct"/>
-        <w:tblInd w:w="135" w:type="dxa"/>
+        <w:tblW w:w="4862" w:type="pct"/>
+        <w:tblInd w:w="140" w:type="dxa"/>
         <w:tblLook w:val="04A0" w:firstRow="1" w:lastRow="0" w:firstColumn="1" w:lastColumn="0" w:noHBand="0" w:noVBand="1"/>
       </w:tblPr>
       <w:tblGrid>
-        <w:gridCol w:w="1204"/>
+        <w:gridCol w:w="1202"/>
         <w:gridCol w:w="1409"/>
+        <w:gridCol w:w="1803"/>
+        <w:gridCol w:w="1866"/>
         <w:gridCol w:w="1805"/>
-        <w:gridCol w:w="1868"/>
-        <w:gridCol w:w="1807"/>
-        <w:gridCol w:w="2095"/>
+        <w:gridCol w:w="2092"/>
       </w:tblGrid>
       <w:tr>
         <w:trPr>
@@ -45,7 +45,7 @@
         <w:tc>
           <w:tcPr>
             <w:cnfStyle w:val="001000000100" w:firstRow="0" w:lastRow="0" w:firstColumn="1" w:lastColumn="0" w:oddVBand="0" w:evenVBand="0" w:oddHBand="0" w:evenHBand="0" w:firstRowFirstColumn="1" w:firstRowLastColumn="0" w:lastRowFirstColumn="0" w:lastRowLastColumn="0"/>
-            <w:tcW w:w="591" w:type="pct"/>
+            <w:tcW w:w="590" w:type="pct"/>
             <w:noWrap/>
             <w:hideMark/>
           </w:tcPr>
@@ -76,7 +76,7 @@
         </w:tc>
         <w:tc>
           <w:tcPr>
-            <w:tcW w:w="691" w:type="pct"/>
+            <w:tcW w:w="692" w:type="pct"/>
             <w:noWrap/>
             <w:hideMark/>
           </w:tcPr>
@@ -242,7 +242,7 @@
         <w:tc>
           <w:tcPr>
             <w:cnfStyle w:val="001000000000" w:firstRow="0" w:lastRow="0" w:firstColumn="1" w:lastColumn="0" w:oddVBand="0" w:evenVBand="0" w:oddHBand="0" w:evenHBand="0" w:firstRowFirstColumn="0" w:firstRowLastColumn="0" w:lastRowFirstColumn="0" w:lastRowLastColumn="0"/>
-            <w:tcW w:w="591" w:type="pct"/>
+            <w:tcW w:w="590" w:type="pct"/>
             <w:noWrap/>
             <w:hideMark/>
           </w:tcPr>
@@ -271,7 +271,7 @@
         </w:tc>
         <w:tc>
           <w:tcPr>
-            <w:tcW w:w="691" w:type="pct"/>
+            <w:tcW w:w="692" w:type="pct"/>
             <w:noWrap/>
             <w:hideMark/>
           </w:tcPr>
@@ -426,7 +426,7 @@
         <w:tc>
           <w:tcPr>
             <w:cnfStyle w:val="001000000000" w:firstRow="0" w:lastRow="0" w:firstColumn="1" w:lastColumn="0" w:oddVBand="0" w:evenVBand="0" w:oddHBand="0" w:evenHBand="0" w:firstRowFirstColumn="0" w:firstRowLastColumn="0" w:lastRowFirstColumn="0" w:lastRowLastColumn="0"/>
-            <w:tcW w:w="591" w:type="pct"/>
+            <w:tcW w:w="590" w:type="pct"/>
             <w:noWrap/>
           </w:tcPr>
           <w:p>
@@ -454,7 +454,7 @@
         </w:tc>
         <w:tc>
           <w:tcPr>
-            <w:tcW w:w="691" w:type="pct"/>
+            <w:tcW w:w="692" w:type="pct"/>
             <w:noWrap/>
           </w:tcPr>
           <w:p>
@@ -615,7 +615,7 @@
         <w:tc>
           <w:tcPr>
             <w:cnfStyle w:val="001000000000" w:firstRow="0" w:lastRow="0" w:firstColumn="1" w:lastColumn="0" w:oddVBand="0" w:evenVBand="0" w:oddHBand="0" w:evenHBand="0" w:firstRowFirstColumn="0" w:firstRowLastColumn="0" w:lastRowFirstColumn="0" w:lastRowLastColumn="0"/>
-            <w:tcW w:w="591" w:type="pct"/>
+            <w:tcW w:w="590" w:type="pct"/>
             <w:noWrap/>
           </w:tcPr>
           <w:p>
@@ -643,7 +643,7 @@
         </w:tc>
         <w:tc>
           <w:tcPr>
-            <w:tcW w:w="691" w:type="pct"/>
+            <w:tcW w:w="692" w:type="pct"/>
             <w:noWrap/>
           </w:tcPr>
           <w:p>
@@ -785,7 +785,7 @@
         <w:tc>
           <w:tcPr>
             <w:cnfStyle w:val="001000000000" w:firstRow="0" w:lastRow="0" w:firstColumn="1" w:lastColumn="0" w:oddVBand="0" w:evenVBand="0" w:oddHBand="0" w:evenHBand="0" w:firstRowFirstColumn="0" w:firstRowLastColumn="0" w:lastRowFirstColumn="0" w:lastRowLastColumn="0"/>
-            <w:tcW w:w="591" w:type="pct"/>
+            <w:tcW w:w="590" w:type="pct"/>
             <w:noWrap/>
             <w:hideMark/>
           </w:tcPr>
@@ -814,7 +814,7 @@
         </w:tc>
         <w:tc>
           <w:tcPr>
-            <w:tcW w:w="691" w:type="pct"/>
+            <w:tcW w:w="692" w:type="pct"/>
             <w:noWrap/>
             <w:hideMark/>
           </w:tcPr>
@@ -962,7 +962,7 @@
         <w:tc>
           <w:tcPr>
             <w:cnfStyle w:val="001000000000" w:firstRow="0" w:lastRow="0" w:firstColumn="1" w:lastColumn="0" w:oddVBand="0" w:evenVBand="0" w:oddHBand="0" w:evenHBand="0" w:firstRowFirstColumn="0" w:firstRowLastColumn="0" w:lastRowFirstColumn="0" w:lastRowLastColumn="0"/>
-            <w:tcW w:w="591" w:type="pct"/>
+            <w:tcW w:w="590" w:type="pct"/>
             <w:noWrap/>
             <w:hideMark/>
           </w:tcPr>
@@ -991,7 +991,7 @@
         </w:tc>
         <w:tc>
           <w:tcPr>
-            <w:tcW w:w="691" w:type="pct"/>
+            <w:tcW w:w="692" w:type="pct"/>
             <w:noWrap/>
             <w:hideMark/>
           </w:tcPr>
@@ -1146,7 +1146,7 @@
         <w:tc>
           <w:tcPr>
             <w:cnfStyle w:val="001000000000" w:firstRow="0" w:lastRow="0" w:firstColumn="1" w:lastColumn="0" w:oddVBand="0" w:evenVBand="0" w:oddHBand="0" w:evenHBand="0" w:firstRowFirstColumn="0" w:firstRowLastColumn="0" w:lastRowFirstColumn="0" w:lastRowLastColumn="0"/>
-            <w:tcW w:w="591" w:type="pct"/>
+            <w:tcW w:w="590" w:type="pct"/>
             <w:noWrap/>
             <w:hideMark/>
           </w:tcPr>
@@ -1175,7 +1175,7 @@
         </w:tc>
         <w:tc>
           <w:tcPr>
-            <w:tcW w:w="691" w:type="pct"/>
+            <w:tcW w:w="692" w:type="pct"/>
             <w:noWrap/>
             <w:hideMark/>
           </w:tcPr>
@@ -1331,7 +1331,7 @@
         <w:tc>
           <w:tcPr>
             <w:cnfStyle w:val="001000000000" w:firstRow="0" w:lastRow="0" w:firstColumn="1" w:lastColumn="0" w:oddVBand="0" w:evenVBand="0" w:oddHBand="0" w:evenHBand="0" w:firstRowFirstColumn="0" w:firstRowLastColumn="0" w:lastRowFirstColumn="0" w:lastRowLastColumn="0"/>
-            <w:tcW w:w="591" w:type="pct"/>
+            <w:tcW w:w="590" w:type="pct"/>
             <w:noWrap/>
             <w:hideMark/>
           </w:tcPr>
@@ -1360,7 +1360,7 @@
         </w:tc>
         <w:tc>
           <w:tcPr>
-            <w:tcW w:w="691" w:type="pct"/>
+            <w:tcW w:w="692" w:type="pct"/>
             <w:noWrap/>
             <w:hideMark/>
           </w:tcPr>
@@ -1515,7 +1515,7 @@
         <w:tc>
           <w:tcPr>
             <w:cnfStyle w:val="001000000000" w:firstRow="0" w:lastRow="0" w:firstColumn="1" w:lastColumn="0" w:oddVBand="0" w:evenVBand="0" w:oddHBand="0" w:evenHBand="0" w:firstRowFirstColumn="0" w:firstRowLastColumn="0" w:lastRowFirstColumn="0" w:lastRowLastColumn="0"/>
-            <w:tcW w:w="591" w:type="pct"/>
+            <w:tcW w:w="590" w:type="pct"/>
             <w:noWrap/>
             <w:hideMark/>
           </w:tcPr>
@@ -1544,7 +1544,7 @@
         </w:tc>
         <w:tc>
           <w:tcPr>
-            <w:tcW w:w="691" w:type="pct"/>
+            <w:tcW w:w="692" w:type="pct"/>
             <w:noWrap/>
             <w:hideMark/>
           </w:tcPr>
@@ -1700,7 +1700,7 @@
         <w:tc>
           <w:tcPr>
             <w:cnfStyle w:val="001000000000" w:firstRow="0" w:lastRow="0" w:firstColumn="1" w:lastColumn="0" w:oddVBand="0" w:evenVBand="0" w:oddHBand="0" w:evenHBand="0" w:firstRowFirstColumn="0" w:firstRowLastColumn="0" w:lastRowFirstColumn="0" w:lastRowLastColumn="0"/>
-            <w:tcW w:w="591" w:type="pct"/>
+            <w:tcW w:w="590" w:type="pct"/>
             <w:noWrap/>
             <w:hideMark/>
           </w:tcPr>
@@ -1729,7 +1729,7 @@
         </w:tc>
         <w:tc>
           <w:tcPr>
-            <w:tcW w:w="691" w:type="pct"/>
+            <w:tcW w:w="692" w:type="pct"/>
             <w:noWrap/>
             <w:hideMark/>
           </w:tcPr>
@@ -1884,7 +1884,7 @@
         <w:tc>
           <w:tcPr>
             <w:cnfStyle w:val="001000000000" w:firstRow="0" w:lastRow="0" w:firstColumn="1" w:lastColumn="0" w:oddVBand="0" w:evenVBand="0" w:oddHBand="0" w:evenHBand="0" w:firstRowFirstColumn="0" w:firstRowLastColumn="0" w:lastRowFirstColumn="0" w:lastRowLastColumn="0"/>
-            <w:tcW w:w="591" w:type="pct"/>
+            <w:tcW w:w="590" w:type="pct"/>
             <w:noWrap/>
             <w:hideMark/>
           </w:tcPr>
@@ -1913,7 +1913,7 @@
         </w:tc>
         <w:tc>
           <w:tcPr>
-            <w:tcW w:w="691" w:type="pct"/>
+            <w:tcW w:w="692" w:type="pct"/>
             <w:noWrap/>
             <w:hideMark/>
           </w:tcPr>
@@ -2069,7 +2069,7 @@
         <w:tc>
           <w:tcPr>
             <w:cnfStyle w:val="001000000000" w:firstRow="0" w:lastRow="0" w:firstColumn="1" w:lastColumn="0" w:oddVBand="0" w:evenVBand="0" w:oddHBand="0" w:evenHBand="0" w:firstRowFirstColumn="0" w:firstRowLastColumn="0" w:lastRowFirstColumn="0" w:lastRowLastColumn="0"/>
-            <w:tcW w:w="591" w:type="pct"/>
+            <w:tcW w:w="590" w:type="pct"/>
             <w:noWrap/>
             <w:hideMark/>
           </w:tcPr>
@@ -2098,7 +2098,7 @@
         </w:tc>
         <w:tc>
           <w:tcPr>
-            <w:tcW w:w="691" w:type="pct"/>
+            <w:tcW w:w="692" w:type="pct"/>
             <w:noWrap/>
             <w:hideMark/>
           </w:tcPr>
@@ -2253,7 +2253,7 @@
         <w:tc>
           <w:tcPr>
             <w:cnfStyle w:val="001000000000" w:firstRow="0" w:lastRow="0" w:firstColumn="1" w:lastColumn="0" w:oddVBand="0" w:evenVBand="0" w:oddHBand="0" w:evenHBand="0" w:firstRowFirstColumn="0" w:firstRowLastColumn="0" w:lastRowFirstColumn="0" w:lastRowLastColumn="0"/>
-            <w:tcW w:w="591" w:type="pct"/>
+            <w:tcW w:w="590" w:type="pct"/>
             <w:noWrap/>
             <w:hideMark/>
           </w:tcPr>
@@ -2282,7 +2282,7 @@
         </w:tc>
         <w:tc>
           <w:tcPr>
-            <w:tcW w:w="691" w:type="pct"/>
+            <w:tcW w:w="692" w:type="pct"/>
             <w:noWrap/>
             <w:hideMark/>
           </w:tcPr>
@@ -2438,7 +2438,7 @@
         <w:tc>
           <w:tcPr>
             <w:cnfStyle w:val="001000000000" w:firstRow="0" w:lastRow="0" w:firstColumn="1" w:lastColumn="0" w:oddVBand="0" w:evenVBand="0" w:oddHBand="0" w:evenHBand="0" w:firstRowFirstColumn="0" w:firstRowLastColumn="0" w:lastRowFirstColumn="0" w:lastRowLastColumn="0"/>
-            <w:tcW w:w="591" w:type="pct"/>
+            <w:tcW w:w="590" w:type="pct"/>
             <w:noWrap/>
             <w:hideMark/>
           </w:tcPr>
@@ -2467,7 +2467,7 @@
         </w:tc>
         <w:tc>
           <w:tcPr>
-            <w:tcW w:w="691" w:type="pct"/>
+            <w:tcW w:w="692" w:type="pct"/>
             <w:noWrap/>
             <w:hideMark/>
           </w:tcPr>
@@ -2622,7 +2622,7 @@
         <w:tc>
           <w:tcPr>
             <w:cnfStyle w:val="001000000000" w:firstRow="0" w:lastRow="0" w:firstColumn="1" w:lastColumn="0" w:oddVBand="0" w:evenVBand="0" w:oddHBand="0" w:evenHBand="0" w:firstRowFirstColumn="0" w:firstRowLastColumn="0" w:lastRowFirstColumn="0" w:lastRowLastColumn="0"/>
-            <w:tcW w:w="591" w:type="pct"/>
+            <w:tcW w:w="590" w:type="pct"/>
             <w:noWrap/>
             <w:hideMark/>
           </w:tcPr>
@@ -2651,7 +2651,7 @@
         </w:tc>
         <w:tc>
           <w:tcPr>
-            <w:tcW w:w="691" w:type="pct"/>
+            <w:tcW w:w="692" w:type="pct"/>
             <w:noWrap/>
             <w:hideMark/>
           </w:tcPr>
@@ -2807,7 +2807,7 @@
         <w:tc>
           <w:tcPr>
             <w:cnfStyle w:val="001000000000" w:firstRow="0" w:lastRow="0" w:firstColumn="1" w:lastColumn="0" w:oddVBand="0" w:evenVBand="0" w:oddHBand="0" w:evenHBand="0" w:firstRowFirstColumn="0" w:firstRowLastColumn="0" w:lastRowFirstColumn="0" w:lastRowLastColumn="0"/>
-            <w:tcW w:w="591" w:type="pct"/>
+            <w:tcW w:w="590" w:type="pct"/>
             <w:noWrap/>
             <w:hideMark/>
           </w:tcPr>
@@ -2836,7 +2836,7 @@
         </w:tc>
         <w:tc>
           <w:tcPr>
-            <w:tcW w:w="691" w:type="pct"/>
+            <w:tcW w:w="692" w:type="pct"/>
             <w:noWrap/>
             <w:hideMark/>
           </w:tcPr>
@@ -2991,7 +2991,7 @@
         <w:tc>
           <w:tcPr>
             <w:cnfStyle w:val="001000000000" w:firstRow="0" w:lastRow="0" w:firstColumn="1" w:lastColumn="0" w:oddVBand="0" w:evenVBand="0" w:oddHBand="0" w:evenHBand="0" w:firstRowFirstColumn="0" w:firstRowLastColumn="0" w:lastRowFirstColumn="0" w:lastRowLastColumn="0"/>
-            <w:tcW w:w="591" w:type="pct"/>
+            <w:tcW w:w="590" w:type="pct"/>
             <w:noWrap/>
             <w:hideMark/>
           </w:tcPr>
@@ -3020,7 +3020,7 @@
         </w:tc>
         <w:tc>
           <w:tcPr>
-            <w:tcW w:w="691" w:type="pct"/>
+            <w:tcW w:w="692" w:type="pct"/>
             <w:noWrap/>
             <w:hideMark/>
           </w:tcPr>
@@ -3176,7 +3176,7 @@
         <w:tc>
           <w:tcPr>
             <w:cnfStyle w:val="001000000000" w:firstRow="0" w:lastRow="0" w:firstColumn="1" w:lastColumn="0" w:oddVBand="0" w:evenVBand="0" w:oddHBand="0" w:evenHBand="0" w:firstRowFirstColumn="0" w:firstRowLastColumn="0" w:lastRowFirstColumn="0" w:lastRowLastColumn="0"/>
-            <w:tcW w:w="591" w:type="pct"/>
+            <w:tcW w:w="590" w:type="pct"/>
             <w:noWrap/>
             <w:hideMark/>
           </w:tcPr>
@@ -3205,7 +3205,7 @@
         </w:tc>
         <w:tc>
           <w:tcPr>
-            <w:tcW w:w="691" w:type="pct"/>
+            <w:tcW w:w="692" w:type="pct"/>
             <w:noWrap/>
             <w:hideMark/>
           </w:tcPr>
@@ -3360,7 +3360,7 @@
         <w:tc>
           <w:tcPr>
             <w:cnfStyle w:val="001000000000" w:firstRow="0" w:lastRow="0" w:firstColumn="1" w:lastColumn="0" w:oddVBand="0" w:evenVBand="0" w:oddHBand="0" w:evenHBand="0" w:firstRowFirstColumn="0" w:firstRowLastColumn="0" w:lastRowFirstColumn="0" w:lastRowLastColumn="0"/>
-            <w:tcW w:w="591" w:type="pct"/>
+            <w:tcW w:w="590" w:type="pct"/>
             <w:noWrap/>
             <w:hideMark/>
           </w:tcPr>
@@ -3389,7 +3389,7 @@
         </w:tc>
         <w:tc>
           <w:tcPr>
-            <w:tcW w:w="691" w:type="pct"/>
+            <w:tcW w:w="692" w:type="pct"/>
             <w:noWrap/>
             <w:hideMark/>
           </w:tcPr>
@@ -3545,7 +3545,7 @@
         <w:tc>
           <w:tcPr>
             <w:cnfStyle w:val="001000000000" w:firstRow="0" w:lastRow="0" w:firstColumn="1" w:lastColumn="0" w:oddVBand="0" w:evenVBand="0" w:oddHBand="0" w:evenHBand="0" w:firstRowFirstColumn="0" w:firstRowLastColumn="0" w:lastRowFirstColumn="0" w:lastRowLastColumn="0"/>
-            <w:tcW w:w="591" w:type="pct"/>
+            <w:tcW w:w="590" w:type="pct"/>
             <w:noWrap/>
             <w:hideMark/>
           </w:tcPr>
@@ -3574,7 +3574,7 @@
         </w:tc>
         <w:tc>
           <w:tcPr>
-            <w:tcW w:w="691" w:type="pct"/>
+            <w:tcW w:w="692" w:type="pct"/>
             <w:noWrap/>
             <w:hideMark/>
           </w:tcPr>
@@ -3729,7 +3729,7 @@
         <w:tc>
           <w:tcPr>
             <w:cnfStyle w:val="001000000000" w:firstRow="0" w:lastRow="0" w:firstColumn="1" w:lastColumn="0" w:oddVBand="0" w:evenVBand="0" w:oddHBand="0" w:evenHBand="0" w:firstRowFirstColumn="0" w:firstRowLastColumn="0" w:lastRowFirstColumn="0" w:lastRowLastColumn="0"/>
-            <w:tcW w:w="591" w:type="pct"/>
+            <w:tcW w:w="590" w:type="pct"/>
             <w:noWrap/>
             <w:hideMark/>
           </w:tcPr>
@@ -3758,7 +3758,7 @@
         </w:tc>
         <w:tc>
           <w:tcPr>
-            <w:tcW w:w="691" w:type="pct"/>
+            <w:tcW w:w="692" w:type="pct"/>
             <w:noWrap/>
             <w:hideMark/>
           </w:tcPr>
@@ -3914,7 +3914,7 @@
         <w:tc>
           <w:tcPr>
             <w:cnfStyle w:val="001000000000" w:firstRow="0" w:lastRow="0" w:firstColumn="1" w:lastColumn="0" w:oddVBand="0" w:evenVBand="0" w:oddHBand="0" w:evenHBand="0" w:firstRowFirstColumn="0" w:firstRowLastColumn="0" w:lastRowFirstColumn="0" w:lastRowLastColumn="0"/>
-            <w:tcW w:w="591" w:type="pct"/>
+            <w:tcW w:w="590" w:type="pct"/>
             <w:noWrap/>
             <w:hideMark/>
           </w:tcPr>
@@ -3943,7 +3943,7 @@
         </w:tc>
         <w:tc>
           <w:tcPr>
-            <w:tcW w:w="691" w:type="pct"/>
+            <w:tcW w:w="692" w:type="pct"/>
             <w:noWrap/>
             <w:hideMark/>
           </w:tcPr>
@@ -4098,7 +4098,7 @@
         <w:tc>
           <w:tcPr>
             <w:cnfStyle w:val="001000000000" w:firstRow="0" w:lastRow="0" w:firstColumn="1" w:lastColumn="0" w:oddVBand="0" w:evenVBand="0" w:oddHBand="0" w:evenHBand="0" w:firstRowFirstColumn="0" w:firstRowLastColumn="0" w:lastRowFirstColumn="0" w:lastRowLastColumn="0"/>
-            <w:tcW w:w="591" w:type="pct"/>
+            <w:tcW w:w="590" w:type="pct"/>
             <w:noWrap/>
             <w:hideMark/>
           </w:tcPr>
@@ -4127,7 +4127,7 @@
         </w:tc>
         <w:tc>
           <w:tcPr>
-            <w:tcW w:w="691" w:type="pct"/>
+            <w:tcW w:w="692" w:type="pct"/>
             <w:noWrap/>
             <w:hideMark/>
           </w:tcPr>
@@ -4283,7 +4283,7 @@
         <w:tc>
           <w:tcPr>
             <w:cnfStyle w:val="001000000000" w:firstRow="0" w:lastRow="0" w:firstColumn="1" w:lastColumn="0" w:oddVBand="0" w:evenVBand="0" w:oddHBand="0" w:evenHBand="0" w:firstRowFirstColumn="0" w:firstRowLastColumn="0" w:lastRowFirstColumn="0" w:lastRowLastColumn="0"/>
-            <w:tcW w:w="591" w:type="pct"/>
+            <w:tcW w:w="590" w:type="pct"/>
             <w:noWrap/>
             <w:hideMark/>
           </w:tcPr>
@@ -4312,7 +4312,7 @@
         </w:tc>
         <w:tc>
           <w:tcPr>
-            <w:tcW w:w="691" w:type="pct"/>
+            <w:tcW w:w="692" w:type="pct"/>
             <w:noWrap/>
             <w:hideMark/>
           </w:tcPr>
@@ -4467,7 +4467,7 @@
         <w:tc>
           <w:tcPr>
             <w:cnfStyle w:val="001000000000" w:firstRow="0" w:lastRow="0" w:firstColumn="1" w:lastColumn="0" w:oddVBand="0" w:evenVBand="0" w:oddHBand="0" w:evenHBand="0" w:firstRowFirstColumn="0" w:firstRowLastColumn="0" w:lastRowFirstColumn="0" w:lastRowLastColumn="0"/>
-            <w:tcW w:w="591" w:type="pct"/>
+            <w:tcW w:w="590" w:type="pct"/>
             <w:noWrap/>
             <w:hideMark/>
           </w:tcPr>
@@ -4496,7 +4496,7 @@
         </w:tc>
         <w:tc>
           <w:tcPr>
-            <w:tcW w:w="691" w:type="pct"/>
+            <w:tcW w:w="692" w:type="pct"/>
             <w:noWrap/>
             <w:hideMark/>
           </w:tcPr>
@@ -4652,7 +4652,7 @@
         <w:tc>
           <w:tcPr>
             <w:cnfStyle w:val="001000000000" w:firstRow="0" w:lastRow="0" w:firstColumn="1" w:lastColumn="0" w:oddVBand="0" w:evenVBand="0" w:oddHBand="0" w:evenHBand="0" w:firstRowFirstColumn="0" w:firstRowLastColumn="0" w:lastRowFirstColumn="0" w:lastRowLastColumn="0"/>
-            <w:tcW w:w="591" w:type="pct"/>
+            <w:tcW w:w="590" w:type="pct"/>
             <w:noWrap/>
             <w:hideMark/>
           </w:tcPr>
@@ -4681,7 +4681,7 @@
         </w:tc>
         <w:tc>
           <w:tcPr>
-            <w:tcW w:w="691" w:type="pct"/>
+            <w:tcW w:w="692" w:type="pct"/>
             <w:noWrap/>
             <w:hideMark/>
           </w:tcPr>
@@ -4836,7 +4836,7 @@
         <w:tc>
           <w:tcPr>
             <w:cnfStyle w:val="001000000000" w:firstRow="0" w:lastRow="0" w:firstColumn="1" w:lastColumn="0" w:oddVBand="0" w:evenVBand="0" w:oddHBand="0" w:evenHBand="0" w:firstRowFirstColumn="0" w:firstRowLastColumn="0" w:lastRowFirstColumn="0" w:lastRowLastColumn="0"/>
-            <w:tcW w:w="591" w:type="pct"/>
+            <w:tcW w:w="590" w:type="pct"/>
             <w:noWrap/>
             <w:hideMark/>
           </w:tcPr>
@@ -4865,7 +4865,7 @@
         </w:tc>
         <w:tc>
           <w:tcPr>
-            <w:tcW w:w="691" w:type="pct"/>
+            <w:tcW w:w="692" w:type="pct"/>
             <w:noWrap/>
             <w:hideMark/>
           </w:tcPr>
@@ -5021,7 +5021,7 @@
         <w:tc>
           <w:tcPr>
             <w:cnfStyle w:val="001000000000" w:firstRow="0" w:lastRow="0" w:firstColumn="1" w:lastColumn="0" w:oddVBand="0" w:evenVBand="0" w:oddHBand="0" w:evenHBand="0" w:firstRowFirstColumn="0" w:firstRowLastColumn="0" w:lastRowFirstColumn="0" w:lastRowLastColumn="0"/>
-            <w:tcW w:w="591" w:type="pct"/>
+            <w:tcW w:w="590" w:type="pct"/>
           </w:tcPr>
           <w:p>
             <w:pPr>
@@ -5048,7 +5048,7 @@
         </w:tc>
         <w:tc>
           <w:tcPr>
-            <w:tcW w:w="691" w:type="pct"/>
+            <w:tcW w:w="692" w:type="pct"/>
           </w:tcPr>
           <w:p>
             <w:pPr>
@@ -5205,7 +5205,7 @@
         <w:tc>
           <w:tcPr>
             <w:cnfStyle w:val="001000000000" w:firstRow="0" w:lastRow="0" w:firstColumn="1" w:lastColumn="0" w:oddVBand="0" w:evenVBand="0" w:oddHBand="0" w:evenHBand="0" w:firstRowFirstColumn="0" w:firstRowLastColumn="0" w:lastRowFirstColumn="0" w:lastRowLastColumn="0"/>
-            <w:tcW w:w="591" w:type="pct"/>
+            <w:tcW w:w="590" w:type="pct"/>
             <w:noWrap/>
             <w:hideMark/>
           </w:tcPr>
@@ -5234,7 +5234,7 @@
         </w:tc>
         <w:tc>
           <w:tcPr>
-            <w:tcW w:w="691" w:type="pct"/>
+            <w:tcW w:w="692" w:type="pct"/>
             <w:noWrap/>
             <w:hideMark/>
           </w:tcPr>
@@ -5390,7 +5390,7 @@
         <w:tc>
           <w:tcPr>
             <w:cnfStyle w:val="001000000000" w:firstRow="0" w:lastRow="0" w:firstColumn="1" w:lastColumn="0" w:oddVBand="0" w:evenVBand="0" w:oddHBand="0" w:evenHBand="0" w:firstRowFirstColumn="0" w:firstRowLastColumn="0" w:lastRowFirstColumn="0" w:lastRowLastColumn="0"/>
-            <w:tcW w:w="591" w:type="pct"/>
+            <w:tcW w:w="590" w:type="pct"/>
             <w:noWrap/>
             <w:hideMark/>
           </w:tcPr>
@@ -5419,7 +5419,7 @@
         </w:tc>
         <w:tc>
           <w:tcPr>
-            <w:tcW w:w="691" w:type="pct"/>
+            <w:tcW w:w="692" w:type="pct"/>
             <w:noWrap/>
             <w:hideMark/>
           </w:tcPr>
@@ -5574,7 +5574,7 @@
         <w:tc>
           <w:tcPr>
             <w:cnfStyle w:val="001000000000" w:firstRow="0" w:lastRow="0" w:firstColumn="1" w:lastColumn="0" w:oddVBand="0" w:evenVBand="0" w:oddHBand="0" w:evenHBand="0" w:firstRowFirstColumn="0" w:firstRowLastColumn="0" w:lastRowFirstColumn="0" w:lastRowLastColumn="0"/>
-            <w:tcW w:w="591" w:type="pct"/>
+            <w:tcW w:w="590" w:type="pct"/>
             <w:noWrap/>
             <w:hideMark/>
           </w:tcPr>
@@ -5603,7 +5603,7 @@
         </w:tc>
         <w:tc>
           <w:tcPr>
-            <w:tcW w:w="691" w:type="pct"/>
+            <w:tcW w:w="692" w:type="pct"/>
             <w:noWrap/>
             <w:hideMark/>
           </w:tcPr>
@@ -5759,7 +5759,7 @@
         <w:tc>
           <w:tcPr>
             <w:cnfStyle w:val="001000000000" w:firstRow="0" w:lastRow="0" w:firstColumn="1" w:lastColumn="0" w:oddVBand="0" w:evenVBand="0" w:oddHBand="0" w:evenHBand="0" w:firstRowFirstColumn="0" w:firstRowLastColumn="0" w:lastRowFirstColumn="0" w:lastRowLastColumn="0"/>
-            <w:tcW w:w="591" w:type="pct"/>
+            <w:tcW w:w="590" w:type="pct"/>
             <w:noWrap/>
             <w:hideMark/>
           </w:tcPr>
@@ -5788,7 +5788,7 @@
         </w:tc>
         <w:tc>
           <w:tcPr>
-            <w:tcW w:w="691" w:type="pct"/>
+            <w:tcW w:w="692" w:type="pct"/>
             <w:noWrap/>
             <w:hideMark/>
           </w:tcPr>
@@ -5943,7 +5943,7 @@
         <w:tc>
           <w:tcPr>
             <w:cnfStyle w:val="001000000000" w:firstRow="0" w:lastRow="0" w:firstColumn="1" w:lastColumn="0" w:oddVBand="0" w:evenVBand="0" w:oddHBand="0" w:evenHBand="0" w:firstRowFirstColumn="0" w:firstRowLastColumn="0" w:lastRowFirstColumn="0" w:lastRowLastColumn="0"/>
-            <w:tcW w:w="591" w:type="pct"/>
+            <w:tcW w:w="590" w:type="pct"/>
             <w:noWrap/>
             <w:hideMark/>
           </w:tcPr>
@@ -5972,7 +5972,7 @@
         </w:tc>
         <w:tc>
           <w:tcPr>
-            <w:tcW w:w="691" w:type="pct"/>
+            <w:tcW w:w="692" w:type="pct"/>
             <w:noWrap/>
             <w:hideMark/>
           </w:tcPr>
@@ -6128,7 +6128,7 @@
         <w:tc>
           <w:tcPr>
             <w:cnfStyle w:val="001000000000" w:firstRow="0" w:lastRow="0" w:firstColumn="1" w:lastColumn="0" w:oddVBand="0" w:evenVBand="0" w:oddHBand="0" w:evenHBand="0" w:firstRowFirstColumn="0" w:firstRowLastColumn="0" w:lastRowFirstColumn="0" w:lastRowLastColumn="0"/>
-            <w:tcW w:w="591" w:type="pct"/>
+            <w:tcW w:w="590" w:type="pct"/>
             <w:noWrap/>
             <w:hideMark/>
           </w:tcPr>
@@ -6157,7 +6157,7 @@
         </w:tc>
         <w:tc>
           <w:tcPr>
-            <w:tcW w:w="691" w:type="pct"/>
+            <w:tcW w:w="692" w:type="pct"/>
             <w:noWrap/>
             <w:hideMark/>
           </w:tcPr>
@@ -6312,7 +6312,7 @@
         <w:tc>
           <w:tcPr>
             <w:cnfStyle w:val="001000000000" w:firstRow="0" w:lastRow="0" w:firstColumn="1" w:lastColumn="0" w:oddVBand="0" w:evenVBand="0" w:oddHBand="0" w:evenHBand="0" w:firstRowFirstColumn="0" w:firstRowLastColumn="0" w:lastRowFirstColumn="0" w:lastRowLastColumn="0"/>
-            <w:tcW w:w="591" w:type="pct"/>
+            <w:tcW w:w="590" w:type="pct"/>
             <w:noWrap/>
             <w:hideMark/>
           </w:tcPr>
@@ -6341,7 +6341,7 @@
         </w:tc>
         <w:tc>
           <w:tcPr>
-            <w:tcW w:w="691" w:type="pct"/>
+            <w:tcW w:w="692" w:type="pct"/>
             <w:noWrap/>
             <w:hideMark/>
           </w:tcPr>
@@ -6497,7 +6497,7 @@
         <w:tc>
           <w:tcPr>
             <w:cnfStyle w:val="001000000000" w:firstRow="0" w:lastRow="0" w:firstColumn="1" w:lastColumn="0" w:oddVBand="0" w:evenVBand="0" w:oddHBand="0" w:evenHBand="0" w:firstRowFirstColumn="0" w:firstRowLastColumn="0" w:lastRowFirstColumn="0" w:lastRowLastColumn="0"/>
-            <w:tcW w:w="591" w:type="pct"/>
+            <w:tcW w:w="590" w:type="pct"/>
             <w:noWrap/>
             <w:hideMark/>
           </w:tcPr>
@@ -6526,7 +6526,7 @@
         </w:tc>
         <w:tc>
           <w:tcPr>
-            <w:tcW w:w="691" w:type="pct"/>
+            <w:tcW w:w="692" w:type="pct"/>
             <w:noWrap/>
             <w:hideMark/>
           </w:tcPr>
@@ -6681,7 +6681,7 @@
         <w:tc>
           <w:tcPr>
             <w:cnfStyle w:val="001000000000" w:firstRow="0" w:lastRow="0" w:firstColumn="1" w:lastColumn="0" w:oddVBand="0" w:evenVBand="0" w:oddHBand="0" w:evenHBand="0" w:firstRowFirstColumn="0" w:firstRowLastColumn="0" w:lastRowFirstColumn="0" w:lastRowLastColumn="0"/>
-            <w:tcW w:w="591" w:type="pct"/>
+            <w:tcW w:w="590" w:type="pct"/>
             <w:noWrap/>
             <w:hideMark/>
           </w:tcPr>
@@ -6710,7 +6710,7 @@
         </w:tc>
         <w:tc>
           <w:tcPr>
-            <w:tcW w:w="691" w:type="pct"/>
+            <w:tcW w:w="692" w:type="pct"/>
             <w:noWrap/>
             <w:hideMark/>
           </w:tcPr>
@@ -6866,7 +6866,7 @@
         <w:tc>
           <w:tcPr>
             <w:cnfStyle w:val="001000000000" w:firstRow="0" w:lastRow="0" w:firstColumn="1" w:lastColumn="0" w:oddVBand="0" w:evenVBand="0" w:oddHBand="0" w:evenHBand="0" w:firstRowFirstColumn="0" w:firstRowLastColumn="0" w:lastRowFirstColumn="0" w:lastRowLastColumn="0"/>
-            <w:tcW w:w="591" w:type="pct"/>
+            <w:tcW w:w="590" w:type="pct"/>
             <w:noWrap/>
             <w:hideMark/>
           </w:tcPr>
@@ -6895,7 +6895,7 @@
         </w:tc>
         <w:tc>
           <w:tcPr>
-            <w:tcW w:w="691" w:type="pct"/>
+            <w:tcW w:w="692" w:type="pct"/>
             <w:noWrap/>
             <w:hideMark/>
           </w:tcPr>
@@ -7050,7 +7050,7 @@
         <w:tc>
           <w:tcPr>
             <w:cnfStyle w:val="001000000000" w:firstRow="0" w:lastRow="0" w:firstColumn="1" w:lastColumn="0" w:oddVBand="0" w:evenVBand="0" w:oddHBand="0" w:evenHBand="0" w:firstRowFirstColumn="0" w:firstRowLastColumn="0" w:lastRowFirstColumn="0" w:lastRowLastColumn="0"/>
-            <w:tcW w:w="591" w:type="pct"/>
+            <w:tcW w:w="590" w:type="pct"/>
             <w:noWrap/>
             <w:hideMark/>
           </w:tcPr>
@@ -7079,7 +7079,7 @@
         </w:tc>
         <w:tc>
           <w:tcPr>
-            <w:tcW w:w="691" w:type="pct"/>
+            <w:tcW w:w="692" w:type="pct"/>
             <w:noWrap/>
             <w:hideMark/>
           </w:tcPr>
@@ -7235,7 +7235,7 @@
         <w:tc>
           <w:tcPr>
             <w:cnfStyle w:val="001000000000" w:firstRow="0" w:lastRow="0" w:firstColumn="1" w:lastColumn="0" w:oddVBand="0" w:evenVBand="0" w:oddHBand="0" w:evenHBand="0" w:firstRowFirstColumn="0" w:firstRowLastColumn="0" w:lastRowFirstColumn="0" w:lastRowLastColumn="0"/>
-            <w:tcW w:w="591" w:type="pct"/>
+            <w:tcW w:w="590" w:type="pct"/>
             <w:noWrap/>
             <w:hideMark/>
           </w:tcPr>
@@ -7264,7 +7264,7 @@
         </w:tc>
         <w:tc>
           <w:tcPr>
-            <w:tcW w:w="691" w:type="pct"/>
+            <w:tcW w:w="692" w:type="pct"/>
             <w:noWrap/>
             <w:hideMark/>
           </w:tcPr>
@@ -7419,7 +7419,7 @@
         <w:tc>
           <w:tcPr>
             <w:cnfStyle w:val="001000000000" w:firstRow="0" w:lastRow="0" w:firstColumn="1" w:lastColumn="0" w:oddVBand="0" w:evenVBand="0" w:oddHBand="0" w:evenHBand="0" w:firstRowFirstColumn="0" w:firstRowLastColumn="0" w:lastRowFirstColumn="0" w:lastRowLastColumn="0"/>
-            <w:tcW w:w="591" w:type="pct"/>
+            <w:tcW w:w="590" w:type="pct"/>
             <w:noWrap/>
             <w:hideMark/>
           </w:tcPr>
@@ -7448,7 +7448,7 @@
         </w:tc>
         <w:tc>
           <w:tcPr>
-            <w:tcW w:w="691" w:type="pct"/>
+            <w:tcW w:w="692" w:type="pct"/>
             <w:noWrap/>
             <w:hideMark/>
           </w:tcPr>
@@ -7604,7 +7604,7 @@
         <w:tc>
           <w:tcPr>
             <w:cnfStyle w:val="001000000000" w:firstRow="0" w:lastRow="0" w:firstColumn="1" w:lastColumn="0" w:oddVBand="0" w:evenVBand="0" w:oddHBand="0" w:evenHBand="0" w:firstRowFirstColumn="0" w:firstRowLastColumn="0" w:lastRowFirstColumn="0" w:lastRowLastColumn="0"/>
-            <w:tcW w:w="591" w:type="pct"/>
+            <w:tcW w:w="590" w:type="pct"/>
             <w:noWrap/>
             <w:hideMark/>
           </w:tcPr>
@@ -7633,7 +7633,7 @@
         </w:tc>
         <w:tc>
           <w:tcPr>
-            <w:tcW w:w="691" w:type="pct"/>
+            <w:tcW w:w="692" w:type="pct"/>
             <w:noWrap/>
             <w:hideMark/>
           </w:tcPr>
@@ -7788,7 +7788,7 @@
         <w:tc>
           <w:tcPr>
             <w:cnfStyle w:val="001000000000" w:firstRow="0" w:lastRow="0" w:firstColumn="1" w:lastColumn="0" w:oddVBand="0" w:evenVBand="0" w:oddHBand="0" w:evenHBand="0" w:firstRowFirstColumn="0" w:firstRowLastColumn="0" w:lastRowFirstColumn="0" w:lastRowLastColumn="0"/>
-            <w:tcW w:w="591" w:type="pct"/>
+            <w:tcW w:w="590" w:type="pct"/>
             <w:noWrap/>
             <w:hideMark/>
           </w:tcPr>
@@ -7817,7 +7817,7 @@
         </w:tc>
         <w:tc>
           <w:tcPr>
-            <w:tcW w:w="691" w:type="pct"/>
+            <w:tcW w:w="692" w:type="pct"/>
             <w:noWrap/>
             <w:hideMark/>
           </w:tcPr>
@@ -7973,7 +7973,7 @@
         <w:tc>
           <w:tcPr>
             <w:cnfStyle w:val="001000000000" w:firstRow="0" w:lastRow="0" w:firstColumn="1" w:lastColumn="0" w:oddVBand="0" w:evenVBand="0" w:oddHBand="0" w:evenHBand="0" w:firstRowFirstColumn="0" w:firstRowLastColumn="0" w:lastRowFirstColumn="0" w:lastRowLastColumn="0"/>
-            <w:tcW w:w="591" w:type="pct"/>
+            <w:tcW w:w="590" w:type="pct"/>
             <w:noWrap/>
             <w:hideMark/>
           </w:tcPr>
@@ -8003,7 +8003,7 @@
         </w:tc>
         <w:tc>
           <w:tcPr>
-            <w:tcW w:w="691" w:type="pct"/>
+            <w:tcW w:w="692" w:type="pct"/>
             <w:noWrap/>
             <w:hideMark/>
           </w:tcPr>
@@ -8158,7 +8158,7 @@
         <w:tc>
           <w:tcPr>
             <w:cnfStyle w:val="001000000000" w:firstRow="0" w:lastRow="0" w:firstColumn="1" w:lastColumn="0" w:oddVBand="0" w:evenVBand="0" w:oddHBand="0" w:evenHBand="0" w:firstRowFirstColumn="0" w:firstRowLastColumn="0" w:lastRowFirstColumn="0" w:lastRowLastColumn="0"/>
-            <w:tcW w:w="591" w:type="pct"/>
+            <w:tcW w:w="590" w:type="pct"/>
             <w:noWrap/>
             <w:hideMark/>
           </w:tcPr>
@@ -8187,7 +8187,7 @@
         </w:tc>
         <w:tc>
           <w:tcPr>
-            <w:tcW w:w="691" w:type="pct"/>
+            <w:tcW w:w="692" w:type="pct"/>
             <w:noWrap/>
             <w:hideMark/>
           </w:tcPr>
@@ -8343,7 +8343,7 @@
         <w:tc>
           <w:tcPr>
             <w:cnfStyle w:val="001000000000" w:firstRow="0" w:lastRow="0" w:firstColumn="1" w:lastColumn="0" w:oddVBand="0" w:evenVBand="0" w:oddHBand="0" w:evenHBand="0" w:firstRowFirstColumn="0" w:firstRowLastColumn="0" w:lastRowFirstColumn="0" w:lastRowLastColumn="0"/>
-            <w:tcW w:w="591" w:type="pct"/>
+            <w:tcW w:w="590" w:type="pct"/>
             <w:noWrap/>
             <w:hideMark/>
           </w:tcPr>
@@ -8372,7 +8372,7 @@
         </w:tc>
         <w:tc>
           <w:tcPr>
-            <w:tcW w:w="691" w:type="pct"/>
+            <w:tcW w:w="692" w:type="pct"/>
             <w:noWrap/>
             <w:hideMark/>
           </w:tcPr>
@@ -8527,7 +8527,7 @@
         <w:tc>
           <w:tcPr>
             <w:cnfStyle w:val="001000000000" w:firstRow="0" w:lastRow="0" w:firstColumn="1" w:lastColumn="0" w:oddVBand="0" w:evenVBand="0" w:oddHBand="0" w:evenHBand="0" w:firstRowFirstColumn="0" w:firstRowLastColumn="0" w:lastRowFirstColumn="0" w:lastRowLastColumn="0"/>
-            <w:tcW w:w="591" w:type="pct"/>
+            <w:tcW w:w="590" w:type="pct"/>
             <w:noWrap/>
             <w:hideMark/>
           </w:tcPr>
@@ -8556,7 +8556,7 @@
         </w:tc>
         <w:tc>
           <w:tcPr>
-            <w:tcW w:w="691" w:type="pct"/>
+            <w:tcW w:w="692" w:type="pct"/>
             <w:noWrap/>
             <w:hideMark/>
           </w:tcPr>
@@ -8712,7 +8712,7 @@
         <w:tc>
           <w:tcPr>
             <w:cnfStyle w:val="001000000000" w:firstRow="0" w:lastRow="0" w:firstColumn="1" w:lastColumn="0" w:oddVBand="0" w:evenVBand="0" w:oddHBand="0" w:evenHBand="0" w:firstRowFirstColumn="0" w:firstRowLastColumn="0" w:lastRowFirstColumn="0" w:lastRowLastColumn="0"/>
-            <w:tcW w:w="591" w:type="pct"/>
+            <w:tcW w:w="590" w:type="pct"/>
             <w:noWrap/>
             <w:hideMark/>
           </w:tcPr>
@@ -8741,7 +8741,7 @@
         </w:tc>
         <w:tc>
           <w:tcPr>
-            <w:tcW w:w="691" w:type="pct"/>
+            <w:tcW w:w="692" w:type="pct"/>
             <w:noWrap/>
             <w:hideMark/>
           </w:tcPr>
@@ -8896,7 +8896,7 @@
         <w:tc>
           <w:tcPr>
             <w:cnfStyle w:val="001000000000" w:firstRow="0" w:lastRow="0" w:firstColumn="1" w:lastColumn="0" w:oddVBand="0" w:evenVBand="0" w:oddHBand="0" w:evenHBand="0" w:firstRowFirstColumn="0" w:firstRowLastColumn="0" w:lastRowFirstColumn="0" w:lastRowLastColumn="0"/>
-            <w:tcW w:w="591" w:type="pct"/>
+            <w:tcW w:w="590" w:type="pct"/>
             <w:noWrap/>
             <w:hideMark/>
           </w:tcPr>
@@ -8925,7 +8925,7 @@
         </w:tc>
         <w:tc>
           <w:tcPr>
-            <w:tcW w:w="691" w:type="pct"/>
+            <w:tcW w:w="692" w:type="pct"/>
             <w:noWrap/>
             <w:hideMark/>
           </w:tcPr>
@@ -9081,7 +9081,7 @@
         <w:tc>
           <w:tcPr>
             <w:cnfStyle w:val="001000000000" w:firstRow="0" w:lastRow="0" w:firstColumn="1" w:lastColumn="0" w:oddVBand="0" w:evenVBand="0" w:oddHBand="0" w:evenHBand="0" w:firstRowFirstColumn="0" w:firstRowLastColumn="0" w:lastRowFirstColumn="0" w:lastRowLastColumn="0"/>
-            <w:tcW w:w="591" w:type="pct"/>
+            <w:tcW w:w="590" w:type="pct"/>
             <w:noWrap/>
             <w:hideMark/>
           </w:tcPr>
@@ -9110,7 +9110,7 @@
         </w:tc>
         <w:tc>
           <w:tcPr>
-            <w:tcW w:w="691" w:type="pct"/>
+            <w:tcW w:w="692" w:type="pct"/>
             <w:noWrap/>
             <w:hideMark/>
           </w:tcPr>
@@ -9265,7 +9265,7 @@
         <w:tc>
           <w:tcPr>
             <w:cnfStyle w:val="001000000000" w:firstRow="0" w:lastRow="0" w:firstColumn="1" w:lastColumn="0" w:oddVBand="0" w:evenVBand="0" w:oddHBand="0" w:evenHBand="0" w:firstRowFirstColumn="0" w:firstRowLastColumn="0" w:lastRowFirstColumn="0" w:lastRowLastColumn="0"/>
-            <w:tcW w:w="591" w:type="pct"/>
+            <w:tcW w:w="590" w:type="pct"/>
             <w:noWrap/>
             <w:hideMark/>
           </w:tcPr>
@@ -9294,7 +9294,7 @@
         </w:tc>
         <w:tc>
           <w:tcPr>
-            <w:tcW w:w="691" w:type="pct"/>
+            <w:tcW w:w="692" w:type="pct"/>
             <w:noWrap/>
             <w:hideMark/>
           </w:tcPr>
@@ -9450,7 +9450,7 @@
         <w:tc>
           <w:tcPr>
             <w:cnfStyle w:val="001000000000" w:firstRow="0" w:lastRow="0" w:firstColumn="1" w:lastColumn="0" w:oddVBand="0" w:evenVBand="0" w:oddHBand="0" w:evenHBand="0" w:firstRowFirstColumn="0" w:firstRowLastColumn="0" w:lastRowFirstColumn="0" w:lastRowLastColumn="0"/>
-            <w:tcW w:w="591" w:type="pct"/>
+            <w:tcW w:w="590" w:type="pct"/>
             <w:noWrap/>
             <w:hideMark/>
           </w:tcPr>
@@ -9479,7 +9479,7 @@
         </w:tc>
         <w:tc>
           <w:tcPr>
-            <w:tcW w:w="691" w:type="pct"/>
+            <w:tcW w:w="692" w:type="pct"/>
             <w:noWrap/>
             <w:hideMark/>
           </w:tcPr>
@@ -9634,7 +9634,7 @@
         <w:tc>
           <w:tcPr>
             <w:cnfStyle w:val="001000000000" w:firstRow="0" w:lastRow="0" w:firstColumn="1" w:lastColumn="0" w:oddVBand="0" w:evenVBand="0" w:oddHBand="0" w:evenHBand="0" w:firstRowFirstColumn="0" w:firstRowLastColumn="0" w:lastRowFirstColumn="0" w:lastRowLastColumn="0"/>
-            <w:tcW w:w="591" w:type="pct"/>
+            <w:tcW w:w="590" w:type="pct"/>
             <w:noWrap/>
             <w:hideMark/>
           </w:tcPr>
@@ -9663,7 +9663,7 @@
         </w:tc>
         <w:tc>
           <w:tcPr>
-            <w:tcW w:w="691" w:type="pct"/>
+            <w:tcW w:w="692" w:type="pct"/>
             <w:noWrap/>
             <w:hideMark/>
           </w:tcPr>
@@ -9819,7 +9819,7 @@
         <w:tc>
           <w:tcPr>
             <w:cnfStyle w:val="001000000000" w:firstRow="0" w:lastRow="0" w:firstColumn="1" w:lastColumn="0" w:oddVBand="0" w:evenVBand="0" w:oddHBand="0" w:evenHBand="0" w:firstRowFirstColumn="0" w:firstRowLastColumn="0" w:lastRowFirstColumn="0" w:lastRowLastColumn="0"/>
-            <w:tcW w:w="591" w:type="pct"/>
+            <w:tcW w:w="590" w:type="pct"/>
             <w:noWrap/>
             <w:hideMark/>
           </w:tcPr>
@@ -9848,7 +9848,7 @@
         </w:tc>
         <w:tc>
           <w:tcPr>
-            <w:tcW w:w="691" w:type="pct"/>
+            <w:tcW w:w="692" w:type="pct"/>
             <w:noWrap/>
             <w:hideMark/>
           </w:tcPr>
@@ -10003,7 +10003,7 @@
         <w:tc>
           <w:tcPr>
             <w:cnfStyle w:val="001000000000" w:firstRow="0" w:lastRow="0" w:firstColumn="1" w:lastColumn="0" w:oddVBand="0" w:evenVBand="0" w:oddHBand="0" w:evenHBand="0" w:firstRowFirstColumn="0" w:firstRowLastColumn="0" w:lastRowFirstColumn="0" w:lastRowLastColumn="0"/>
-            <w:tcW w:w="591" w:type="pct"/>
+            <w:tcW w:w="590" w:type="pct"/>
             <w:noWrap/>
             <w:hideMark/>
           </w:tcPr>
@@ -10032,7 +10032,7 @@
         </w:tc>
         <w:tc>
           <w:tcPr>
-            <w:tcW w:w="691" w:type="pct"/>
+            <w:tcW w:w="692" w:type="pct"/>
             <w:noWrap/>
             <w:hideMark/>
           </w:tcPr>
@@ -10184,7 +10184,7 @@
         <w:tc>
           <w:tcPr>
             <w:cnfStyle w:val="001000000000" w:firstRow="0" w:lastRow="0" w:firstColumn="1" w:lastColumn="0" w:oddVBand="0" w:evenVBand="0" w:oddHBand="0" w:evenHBand="0" w:firstRowFirstColumn="0" w:firstRowLastColumn="0" w:lastRowFirstColumn="0" w:lastRowLastColumn="0"/>
-            <w:tcW w:w="591" w:type="pct"/>
+            <w:tcW w:w="590" w:type="pct"/>
             <w:noWrap/>
             <w:hideMark/>
           </w:tcPr>
@@ -10213,7 +10213,7 @@
         </w:tc>
         <w:tc>
           <w:tcPr>
-            <w:tcW w:w="691" w:type="pct"/>
+            <w:tcW w:w="692" w:type="pct"/>
             <w:noWrap/>
             <w:hideMark/>
           </w:tcPr>
@@ -10368,7 +10368,7 @@
         <w:tc>
           <w:tcPr>
             <w:cnfStyle w:val="001000000000" w:firstRow="0" w:lastRow="0" w:firstColumn="1" w:lastColumn="0" w:oddVBand="0" w:evenVBand="0" w:oddHBand="0" w:evenHBand="0" w:firstRowFirstColumn="0" w:firstRowLastColumn="0" w:lastRowFirstColumn="0" w:lastRowLastColumn="0"/>
-            <w:tcW w:w="591" w:type="pct"/>
+            <w:tcW w:w="590" w:type="pct"/>
             <w:noWrap/>
             <w:hideMark/>
           </w:tcPr>
@@ -10397,7 +10397,7 @@
         </w:tc>
         <w:tc>
           <w:tcPr>
-            <w:tcW w:w="691" w:type="pct"/>
+            <w:tcW w:w="692" w:type="pct"/>
             <w:noWrap/>
             <w:hideMark/>
           </w:tcPr>
@@ -10553,7 +10553,7 @@
         <w:tc>
           <w:tcPr>
             <w:cnfStyle w:val="001000000000" w:firstRow="0" w:lastRow="0" w:firstColumn="1" w:lastColumn="0" w:oddVBand="0" w:evenVBand="0" w:oddHBand="0" w:evenHBand="0" w:firstRowFirstColumn="0" w:firstRowLastColumn="0" w:lastRowFirstColumn="0" w:lastRowLastColumn="0"/>
-            <w:tcW w:w="591" w:type="pct"/>
+            <w:tcW w:w="590" w:type="pct"/>
             <w:noWrap/>
             <w:hideMark/>
           </w:tcPr>
@@ -10582,7 +10582,7 @@
         </w:tc>
         <w:tc>
           <w:tcPr>
-            <w:tcW w:w="691" w:type="pct"/>
+            <w:tcW w:w="692" w:type="pct"/>
             <w:noWrap/>
             <w:hideMark/>
           </w:tcPr>
@@ -10737,7 +10737,7 @@
         <w:tc>
           <w:tcPr>
             <w:cnfStyle w:val="001000000000" w:firstRow="0" w:lastRow="0" w:firstColumn="1" w:lastColumn="0" w:oddVBand="0" w:evenVBand="0" w:oddHBand="0" w:evenHBand="0" w:firstRowFirstColumn="0" w:firstRowLastColumn="0" w:lastRowFirstColumn="0" w:lastRowLastColumn="0"/>
-            <w:tcW w:w="591" w:type="pct"/>
+            <w:tcW w:w="590" w:type="pct"/>
             <w:noWrap/>
             <w:hideMark/>
           </w:tcPr>
@@ -10766,7 +10766,7 @@
         </w:tc>
         <w:tc>
           <w:tcPr>
-            <w:tcW w:w="691" w:type="pct"/>
+            <w:tcW w:w="692" w:type="pct"/>
             <w:noWrap/>
             <w:hideMark/>
           </w:tcPr>
@@ -10922,7 +10922,7 @@
         <w:tc>
           <w:tcPr>
             <w:cnfStyle w:val="001000000000" w:firstRow="0" w:lastRow="0" w:firstColumn="1" w:lastColumn="0" w:oddVBand="0" w:evenVBand="0" w:oddHBand="0" w:evenHBand="0" w:firstRowFirstColumn="0" w:firstRowLastColumn="0" w:lastRowFirstColumn="0" w:lastRowLastColumn="0"/>
-            <w:tcW w:w="591" w:type="pct"/>
+            <w:tcW w:w="590" w:type="pct"/>
             <w:noWrap/>
             <w:hideMark/>
           </w:tcPr>
@@ -10951,7 +10951,7 @@
         </w:tc>
         <w:tc>
           <w:tcPr>
-            <w:tcW w:w="691" w:type="pct"/>
+            <w:tcW w:w="692" w:type="pct"/>
             <w:noWrap/>
             <w:hideMark/>
           </w:tcPr>
@@ -11106,7 +11106,7 @@
         <w:tc>
           <w:tcPr>
             <w:cnfStyle w:val="001000000000" w:firstRow="0" w:lastRow="0" w:firstColumn="1" w:lastColumn="0" w:oddVBand="0" w:evenVBand="0" w:oddHBand="0" w:evenHBand="0" w:firstRowFirstColumn="0" w:firstRowLastColumn="0" w:lastRowFirstColumn="0" w:lastRowLastColumn="0"/>
-            <w:tcW w:w="591" w:type="pct"/>
+            <w:tcW w:w="590" w:type="pct"/>
             <w:noWrap/>
             <w:hideMark/>
           </w:tcPr>
@@ -11135,7 +11135,7 @@
         </w:tc>
         <w:tc>
           <w:tcPr>
-            <w:tcW w:w="691" w:type="pct"/>
+            <w:tcW w:w="692" w:type="pct"/>
             <w:noWrap/>
             <w:hideMark/>
           </w:tcPr>
@@ -11291,7 +11291,7 @@
         <w:tc>
           <w:tcPr>
             <w:cnfStyle w:val="001000000000" w:firstRow="0" w:lastRow="0" w:firstColumn="1" w:lastColumn="0" w:oddVBand="0" w:evenVBand="0" w:oddHBand="0" w:evenHBand="0" w:firstRowFirstColumn="0" w:firstRowLastColumn="0" w:lastRowFirstColumn="0" w:lastRowLastColumn="0"/>
-            <w:tcW w:w="591" w:type="pct"/>
+            <w:tcW w:w="590" w:type="pct"/>
             <w:noWrap/>
             <w:hideMark/>
           </w:tcPr>
@@ -11320,7 +11320,7 @@
         </w:tc>
         <w:tc>
           <w:tcPr>
-            <w:tcW w:w="691" w:type="pct"/>
+            <w:tcW w:w="692" w:type="pct"/>
             <w:noWrap/>
             <w:hideMark/>
           </w:tcPr>
@@ -11475,7 +11475,7 @@
         <w:tc>
           <w:tcPr>
             <w:cnfStyle w:val="001000000000" w:firstRow="0" w:lastRow="0" w:firstColumn="1" w:lastColumn="0" w:oddVBand="0" w:evenVBand="0" w:oddHBand="0" w:evenHBand="0" w:firstRowFirstColumn="0" w:firstRowLastColumn="0" w:lastRowFirstColumn="0" w:lastRowLastColumn="0"/>
-            <w:tcW w:w="591" w:type="pct"/>
+            <w:tcW w:w="590" w:type="pct"/>
             <w:noWrap/>
             <w:hideMark/>
           </w:tcPr>
@@ -11504,7 +11504,7 @@
         </w:tc>
         <w:tc>
           <w:tcPr>
-            <w:tcW w:w="691" w:type="pct"/>
+            <w:tcW w:w="692" w:type="pct"/>
             <w:noWrap/>
             <w:hideMark/>
           </w:tcPr>
@@ -11660,7 +11660,7 @@
         <w:tc>
           <w:tcPr>
             <w:cnfStyle w:val="001000000000" w:firstRow="0" w:lastRow="0" w:firstColumn="1" w:lastColumn="0" w:oddVBand="0" w:evenVBand="0" w:oddHBand="0" w:evenHBand="0" w:firstRowFirstColumn="0" w:firstRowLastColumn="0" w:lastRowFirstColumn="0" w:lastRowLastColumn="0"/>
-            <w:tcW w:w="591" w:type="pct"/>
+            <w:tcW w:w="590" w:type="pct"/>
             <w:noWrap/>
             <w:hideMark/>
           </w:tcPr>
@@ -11689,7 +11689,7 @@
         </w:tc>
         <w:tc>
           <w:tcPr>
-            <w:tcW w:w="691" w:type="pct"/>
+            <w:tcW w:w="692" w:type="pct"/>
             <w:noWrap/>
             <w:hideMark/>
           </w:tcPr>
@@ -11844,7 +11844,7 @@
         <w:tc>
           <w:tcPr>
             <w:cnfStyle w:val="001000000000" w:firstRow="0" w:lastRow="0" w:firstColumn="1" w:lastColumn="0" w:oddVBand="0" w:evenVBand="0" w:oddHBand="0" w:evenHBand="0" w:firstRowFirstColumn="0" w:firstRowLastColumn="0" w:lastRowFirstColumn="0" w:lastRowLastColumn="0"/>
-            <w:tcW w:w="591" w:type="pct"/>
+            <w:tcW w:w="590" w:type="pct"/>
             <w:noWrap/>
             <w:hideMark/>
           </w:tcPr>
@@ -11873,7 +11873,7 @@
         </w:tc>
         <w:tc>
           <w:tcPr>
-            <w:tcW w:w="691" w:type="pct"/>
+            <w:tcW w:w="692" w:type="pct"/>
             <w:noWrap/>
             <w:hideMark/>
           </w:tcPr>
@@ -12029,7 +12029,7 @@
         <w:tc>
           <w:tcPr>
             <w:cnfStyle w:val="001000000000" w:firstRow="0" w:lastRow="0" w:firstColumn="1" w:lastColumn="0" w:oddVBand="0" w:evenVBand="0" w:oddHBand="0" w:evenHBand="0" w:firstRowFirstColumn="0" w:firstRowLastColumn="0" w:lastRowFirstColumn="0" w:lastRowLastColumn="0"/>
-            <w:tcW w:w="591" w:type="pct"/>
+            <w:tcW w:w="590" w:type="pct"/>
             <w:noWrap/>
             <w:hideMark/>
           </w:tcPr>
@@ -12058,7 +12058,7 @@
         </w:tc>
         <w:tc>
           <w:tcPr>
-            <w:tcW w:w="691" w:type="pct"/>
+            <w:tcW w:w="692" w:type="pct"/>
             <w:noWrap/>
             <w:hideMark/>
           </w:tcPr>
@@ -12213,7 +12213,7 @@
         <w:tc>
           <w:tcPr>
             <w:cnfStyle w:val="001000000000" w:firstRow="0" w:lastRow="0" w:firstColumn="1" w:lastColumn="0" w:oddVBand="0" w:evenVBand="0" w:oddHBand="0" w:evenHBand="0" w:firstRowFirstColumn="0" w:firstRowLastColumn="0" w:lastRowFirstColumn="0" w:lastRowLastColumn="0"/>
-            <w:tcW w:w="591" w:type="pct"/>
+            <w:tcW w:w="590" w:type="pct"/>
             <w:noWrap/>
             <w:hideMark/>
           </w:tcPr>
@@ -12242,7 +12242,7 @@
         </w:tc>
         <w:tc>
           <w:tcPr>
-            <w:tcW w:w="691" w:type="pct"/>
+            <w:tcW w:w="692" w:type="pct"/>
             <w:noWrap/>
             <w:hideMark/>
           </w:tcPr>
@@ -12398,7 +12398,7 @@
         <w:tc>
           <w:tcPr>
             <w:cnfStyle w:val="001000000000" w:firstRow="0" w:lastRow="0" w:firstColumn="1" w:lastColumn="0" w:oddVBand="0" w:evenVBand="0" w:oddHBand="0" w:evenHBand="0" w:firstRowFirstColumn="0" w:firstRowLastColumn="0" w:lastRowFirstColumn="0" w:lastRowLastColumn="0"/>
-            <w:tcW w:w="591" w:type="pct"/>
+            <w:tcW w:w="590" w:type="pct"/>
             <w:noWrap/>
             <w:hideMark/>
           </w:tcPr>
@@ -12427,7 +12427,7 @@
         </w:tc>
         <w:tc>
           <w:tcPr>
-            <w:tcW w:w="691" w:type="pct"/>
+            <w:tcW w:w="692" w:type="pct"/>
             <w:noWrap/>
             <w:hideMark/>
           </w:tcPr>
@@ -12582,7 +12582,7 @@
         <w:tc>
           <w:tcPr>
             <w:cnfStyle w:val="001000000000" w:firstRow="0" w:lastRow="0" w:firstColumn="1" w:lastColumn="0" w:oddVBand="0" w:evenVBand="0" w:oddHBand="0" w:evenHBand="0" w:firstRowFirstColumn="0" w:firstRowLastColumn="0" w:lastRowFirstColumn="0" w:lastRowLastColumn="0"/>
-            <w:tcW w:w="591" w:type="pct"/>
+            <w:tcW w:w="590" w:type="pct"/>
             <w:noWrap/>
             <w:hideMark/>
           </w:tcPr>
@@ -12611,7 +12611,7 @@
         </w:tc>
         <w:tc>
           <w:tcPr>
-            <w:tcW w:w="691" w:type="pct"/>
+            <w:tcW w:w="692" w:type="pct"/>
             <w:noWrap/>
             <w:hideMark/>
           </w:tcPr>
@@ -12767,7 +12767,7 @@
         <w:tc>
           <w:tcPr>
             <w:cnfStyle w:val="001000000000" w:firstRow="0" w:lastRow="0" w:firstColumn="1" w:lastColumn="0" w:oddVBand="0" w:evenVBand="0" w:oddHBand="0" w:evenHBand="0" w:firstRowFirstColumn="0" w:firstRowLastColumn="0" w:lastRowFirstColumn="0" w:lastRowLastColumn="0"/>
-            <w:tcW w:w="591" w:type="pct"/>
+            <w:tcW w:w="590" w:type="pct"/>
             <w:noWrap/>
             <w:hideMark/>
           </w:tcPr>
@@ -12796,7 +12796,7 @@
         </w:tc>
         <w:tc>
           <w:tcPr>
-            <w:tcW w:w="691" w:type="pct"/>
+            <w:tcW w:w="692" w:type="pct"/>
             <w:noWrap/>
             <w:hideMark/>
           </w:tcPr>
@@ -12951,7 +12951,7 @@
         <w:tc>
           <w:tcPr>
             <w:cnfStyle w:val="001000000000" w:firstRow="0" w:lastRow="0" w:firstColumn="1" w:lastColumn="0" w:oddVBand="0" w:evenVBand="0" w:oddHBand="0" w:evenHBand="0" w:firstRowFirstColumn="0" w:firstRowLastColumn="0" w:lastRowFirstColumn="0" w:lastRowLastColumn="0"/>
-            <w:tcW w:w="591" w:type="pct"/>
+            <w:tcW w:w="590" w:type="pct"/>
             <w:noWrap/>
             <w:hideMark/>
           </w:tcPr>
@@ -12980,7 +12980,7 @@
         </w:tc>
         <w:tc>
           <w:tcPr>
-            <w:tcW w:w="691" w:type="pct"/>
+            <w:tcW w:w="692" w:type="pct"/>
             <w:noWrap/>
             <w:hideMark/>
           </w:tcPr>
@@ -13136,7 +13136,7 @@
         <w:tc>
           <w:tcPr>
             <w:cnfStyle w:val="001000000000" w:firstRow="0" w:lastRow="0" w:firstColumn="1" w:lastColumn="0" w:oddVBand="0" w:evenVBand="0" w:oddHBand="0" w:evenHBand="0" w:firstRowFirstColumn="0" w:firstRowLastColumn="0" w:lastRowFirstColumn="0" w:lastRowLastColumn="0"/>
-            <w:tcW w:w="591" w:type="pct"/>
+            <w:tcW w:w="590" w:type="pct"/>
             <w:noWrap/>
             <w:hideMark/>
           </w:tcPr>
@@ -13165,7 +13165,7 @@
         </w:tc>
         <w:tc>
           <w:tcPr>
-            <w:tcW w:w="691" w:type="pct"/>
+            <w:tcW w:w="692" w:type="pct"/>
             <w:noWrap/>
             <w:hideMark/>
           </w:tcPr>
@@ -13320,7 +13320,7 @@
         <w:tc>
           <w:tcPr>
             <w:cnfStyle w:val="001000000000" w:firstRow="0" w:lastRow="0" w:firstColumn="1" w:lastColumn="0" w:oddVBand="0" w:evenVBand="0" w:oddHBand="0" w:evenHBand="0" w:firstRowFirstColumn="0" w:firstRowLastColumn="0" w:lastRowFirstColumn="0" w:lastRowLastColumn="0"/>
-            <w:tcW w:w="591" w:type="pct"/>
+            <w:tcW w:w="590" w:type="pct"/>
             <w:noWrap/>
             <w:hideMark/>
           </w:tcPr>
@@ -13349,7 +13349,7 @@
         </w:tc>
         <w:tc>
           <w:tcPr>
-            <w:tcW w:w="691" w:type="pct"/>
+            <w:tcW w:w="692" w:type="pct"/>
             <w:noWrap/>
             <w:hideMark/>
           </w:tcPr>
@@ -13505,7 +13505,7 @@
         <w:tc>
           <w:tcPr>
             <w:cnfStyle w:val="001000000000" w:firstRow="0" w:lastRow="0" w:firstColumn="1" w:lastColumn="0" w:oddVBand="0" w:evenVBand="0" w:oddHBand="0" w:evenHBand="0" w:firstRowFirstColumn="0" w:firstRowLastColumn="0" w:lastRowFirstColumn="0" w:lastRowLastColumn="0"/>
-            <w:tcW w:w="591" w:type="pct"/>
+            <w:tcW w:w="590" w:type="pct"/>
             <w:noWrap/>
             <w:hideMark/>
           </w:tcPr>
@@ -13534,7 +13534,7 @@
         </w:tc>
         <w:tc>
           <w:tcPr>
-            <w:tcW w:w="691" w:type="pct"/>
+            <w:tcW w:w="692" w:type="pct"/>
             <w:noWrap/>
             <w:hideMark/>
           </w:tcPr>
@@ -13689,7 +13689,7 @@
         <w:tc>
           <w:tcPr>
             <w:cnfStyle w:val="001000000000" w:firstRow="0" w:lastRow="0" w:firstColumn="1" w:lastColumn="0" w:oddVBand="0" w:evenVBand="0" w:oddHBand="0" w:evenHBand="0" w:firstRowFirstColumn="0" w:firstRowLastColumn="0" w:lastRowFirstColumn="0" w:lastRowLastColumn="0"/>
-            <w:tcW w:w="591" w:type="pct"/>
+            <w:tcW w:w="590" w:type="pct"/>
             <w:noWrap/>
             <w:hideMark/>
           </w:tcPr>
@@ -13718,7 +13718,7 @@
         </w:tc>
         <w:tc>
           <w:tcPr>
-            <w:tcW w:w="691" w:type="pct"/>
+            <w:tcW w:w="692" w:type="pct"/>
             <w:noWrap/>
             <w:hideMark/>
           </w:tcPr>
@@ -13874,7 +13874,7 @@
         <w:tc>
           <w:tcPr>
             <w:cnfStyle w:val="001000000000" w:firstRow="0" w:lastRow="0" w:firstColumn="1" w:lastColumn="0" w:oddVBand="0" w:evenVBand="0" w:oddHBand="0" w:evenHBand="0" w:firstRowFirstColumn="0" w:firstRowLastColumn="0" w:lastRowFirstColumn="0" w:lastRowLastColumn="0"/>
-            <w:tcW w:w="591" w:type="pct"/>
+            <w:tcW w:w="590" w:type="pct"/>
             <w:noWrap/>
             <w:hideMark/>
           </w:tcPr>
@@ -13903,7 +13903,7 @@
         </w:tc>
         <w:tc>
           <w:tcPr>
-            <w:tcW w:w="691" w:type="pct"/>
+            <w:tcW w:w="692" w:type="pct"/>
             <w:noWrap/>
             <w:hideMark/>
           </w:tcPr>
@@ -14058,7 +14058,7 @@
         <w:tc>
           <w:tcPr>
             <w:cnfStyle w:val="001000000000" w:firstRow="0" w:lastRow="0" w:firstColumn="1" w:lastColumn="0" w:oddVBand="0" w:evenVBand="0" w:oddHBand="0" w:evenHBand="0" w:firstRowFirstColumn="0" w:firstRowLastColumn="0" w:lastRowFirstColumn="0" w:lastRowLastColumn="0"/>
-            <w:tcW w:w="591" w:type="pct"/>
+            <w:tcW w:w="590" w:type="pct"/>
             <w:noWrap/>
             <w:hideMark/>
           </w:tcPr>
@@ -14087,7 +14087,7 @@
         </w:tc>
         <w:tc>
           <w:tcPr>
-            <w:tcW w:w="691" w:type="pct"/>
+            <w:tcW w:w="692" w:type="pct"/>
             <w:noWrap/>
             <w:hideMark/>
           </w:tcPr>
@@ -14243,7 +14243,7 @@
         <w:tc>
           <w:tcPr>
             <w:cnfStyle w:val="001000000000" w:firstRow="0" w:lastRow="0" w:firstColumn="1" w:lastColumn="0" w:oddVBand="0" w:evenVBand="0" w:oddHBand="0" w:evenHBand="0" w:firstRowFirstColumn="0" w:firstRowLastColumn="0" w:lastRowFirstColumn="0" w:lastRowLastColumn="0"/>
-            <w:tcW w:w="591" w:type="pct"/>
+            <w:tcW w:w="590" w:type="pct"/>
             <w:noWrap/>
             <w:hideMark/>
           </w:tcPr>
@@ -14272,7 +14272,7 @@
         </w:tc>
         <w:tc>
           <w:tcPr>
-            <w:tcW w:w="691" w:type="pct"/>
+            <w:tcW w:w="692" w:type="pct"/>
             <w:noWrap/>
             <w:hideMark/>
           </w:tcPr>
@@ -14427,7 +14427,7 @@
         <w:tc>
           <w:tcPr>
             <w:cnfStyle w:val="001000000000" w:firstRow="0" w:lastRow="0" w:firstColumn="1" w:lastColumn="0" w:oddVBand="0" w:evenVBand="0" w:oddHBand="0" w:evenHBand="0" w:firstRowFirstColumn="0" w:firstRowLastColumn="0" w:lastRowFirstColumn="0" w:lastRowLastColumn="0"/>
-            <w:tcW w:w="591" w:type="pct"/>
+            <w:tcW w:w="590" w:type="pct"/>
             <w:noWrap/>
             <w:hideMark/>
           </w:tcPr>
@@ -14456,7 +14456,7 @@
         </w:tc>
         <w:tc>
           <w:tcPr>
-            <w:tcW w:w="691" w:type="pct"/>
+            <w:tcW w:w="692" w:type="pct"/>
             <w:noWrap/>
             <w:hideMark/>
           </w:tcPr>
@@ -14612,7 +14612,7 @@
         <w:tc>
           <w:tcPr>
             <w:cnfStyle w:val="001000000000" w:firstRow="0" w:lastRow="0" w:firstColumn="1" w:lastColumn="0" w:oddVBand="0" w:evenVBand="0" w:oddHBand="0" w:evenHBand="0" w:firstRowFirstColumn="0" w:firstRowLastColumn="0" w:lastRowFirstColumn="0" w:lastRowLastColumn="0"/>
-            <w:tcW w:w="591" w:type="pct"/>
+            <w:tcW w:w="590" w:type="pct"/>
             <w:noWrap/>
             <w:hideMark/>
           </w:tcPr>
@@ -14641,7 +14641,7 @@
         </w:tc>
         <w:tc>
           <w:tcPr>
-            <w:tcW w:w="691" w:type="pct"/>
+            <w:tcW w:w="692" w:type="pct"/>
             <w:noWrap/>
             <w:hideMark/>
           </w:tcPr>
@@ -14796,7 +14796,7 @@
         <w:tc>
           <w:tcPr>
             <w:cnfStyle w:val="001000000000" w:firstRow="0" w:lastRow="0" w:firstColumn="1" w:lastColumn="0" w:oddVBand="0" w:evenVBand="0" w:oddHBand="0" w:evenHBand="0" w:firstRowFirstColumn="0" w:firstRowLastColumn="0" w:lastRowFirstColumn="0" w:lastRowLastColumn="0"/>
-            <w:tcW w:w="591" w:type="pct"/>
+            <w:tcW w:w="590" w:type="pct"/>
             <w:noWrap/>
             <w:hideMark/>
           </w:tcPr>
@@ -14825,7 +14825,7 @@
         </w:tc>
         <w:tc>
           <w:tcPr>
-            <w:tcW w:w="691" w:type="pct"/>
+            <w:tcW w:w="692" w:type="pct"/>
             <w:noWrap/>
             <w:hideMark/>
           </w:tcPr>
@@ -14981,7 +14981,7 @@
         <w:tc>
           <w:tcPr>
             <w:cnfStyle w:val="001000000000" w:firstRow="0" w:lastRow="0" w:firstColumn="1" w:lastColumn="0" w:oddVBand="0" w:evenVBand="0" w:oddHBand="0" w:evenHBand="0" w:firstRowFirstColumn="0" w:firstRowLastColumn="0" w:lastRowFirstColumn="0" w:lastRowLastColumn="0"/>
-            <w:tcW w:w="591" w:type="pct"/>
+            <w:tcW w:w="590" w:type="pct"/>
             <w:noWrap/>
             <w:hideMark/>
           </w:tcPr>
@@ -15010,7 +15010,7 @@
         </w:tc>
         <w:tc>
           <w:tcPr>
-            <w:tcW w:w="691" w:type="pct"/>
+            <w:tcW w:w="692" w:type="pct"/>
             <w:noWrap/>
             <w:hideMark/>
           </w:tcPr>
@@ -15165,7 +15165,7 @@
         <w:tc>
           <w:tcPr>
             <w:cnfStyle w:val="001000000000" w:firstRow="0" w:lastRow="0" w:firstColumn="1" w:lastColumn="0" w:oddVBand="0" w:evenVBand="0" w:oddHBand="0" w:evenHBand="0" w:firstRowFirstColumn="0" w:firstRowLastColumn="0" w:lastRowFirstColumn="0" w:lastRowLastColumn="0"/>
-            <w:tcW w:w="591" w:type="pct"/>
+            <w:tcW w:w="590" w:type="pct"/>
             <w:noWrap/>
             <w:hideMark/>
           </w:tcPr>
@@ -15194,7 +15194,7 @@
         </w:tc>
         <w:tc>
           <w:tcPr>
-            <w:tcW w:w="691" w:type="pct"/>
+            <w:tcW w:w="692" w:type="pct"/>
             <w:noWrap/>
             <w:hideMark/>
           </w:tcPr>
@@ -15350,7 +15350,7 @@
         <w:tc>
           <w:tcPr>
             <w:cnfStyle w:val="001000000000" w:firstRow="0" w:lastRow="0" w:firstColumn="1" w:lastColumn="0" w:oddVBand="0" w:evenVBand="0" w:oddHBand="0" w:evenHBand="0" w:firstRowFirstColumn="0" w:firstRowLastColumn="0" w:lastRowFirstColumn="0" w:lastRowLastColumn="0"/>
-            <w:tcW w:w="591" w:type="pct"/>
+            <w:tcW w:w="590" w:type="pct"/>
             <w:noWrap/>
             <w:hideMark/>
           </w:tcPr>
@@ -15379,7 +15379,7 @@
         </w:tc>
         <w:tc>
           <w:tcPr>
-            <w:tcW w:w="691" w:type="pct"/>
+            <w:tcW w:w="692" w:type="pct"/>
             <w:noWrap/>
             <w:hideMark/>
           </w:tcPr>
@@ -15534,7 +15534,7 @@
         <w:tc>
           <w:tcPr>
             <w:cnfStyle w:val="001000000000" w:firstRow="0" w:lastRow="0" w:firstColumn="1" w:lastColumn="0" w:oddVBand="0" w:evenVBand="0" w:oddHBand="0" w:evenHBand="0" w:firstRowFirstColumn="0" w:firstRowLastColumn="0" w:lastRowFirstColumn="0" w:lastRowLastColumn="0"/>
-            <w:tcW w:w="591" w:type="pct"/>
+            <w:tcW w:w="590" w:type="pct"/>
             <w:noWrap/>
             <w:hideMark/>
           </w:tcPr>
@@ -15563,7 +15563,7 @@
         </w:tc>
         <w:tc>
           <w:tcPr>
-            <w:tcW w:w="691" w:type="pct"/>
+            <w:tcW w:w="692" w:type="pct"/>
             <w:noWrap/>
             <w:hideMark/>
           </w:tcPr>
@@ -15719,7 +15719,7 @@
         <w:tc>
           <w:tcPr>
             <w:cnfStyle w:val="001000000000" w:firstRow="0" w:lastRow="0" w:firstColumn="1" w:lastColumn="0" w:oddVBand="0" w:evenVBand="0" w:oddHBand="0" w:evenHBand="0" w:firstRowFirstColumn="0" w:firstRowLastColumn="0" w:lastRowFirstColumn="0" w:lastRowLastColumn="0"/>
-            <w:tcW w:w="591" w:type="pct"/>
+            <w:tcW w:w="590" w:type="pct"/>
             <w:noWrap/>
             <w:hideMark/>
           </w:tcPr>
@@ -15748,7 +15748,7 @@
         </w:tc>
         <w:tc>
           <w:tcPr>
-            <w:tcW w:w="691" w:type="pct"/>
+            <w:tcW w:w="692" w:type="pct"/>
             <w:noWrap/>
             <w:hideMark/>
           </w:tcPr>
@@ -15903,7 +15903,7 @@
         <w:tc>
           <w:tcPr>
             <w:cnfStyle w:val="001000000000" w:firstRow="0" w:lastRow="0" w:firstColumn="1" w:lastColumn="0" w:oddVBand="0" w:evenVBand="0" w:oddHBand="0" w:evenHBand="0" w:firstRowFirstColumn="0" w:firstRowLastColumn="0" w:lastRowFirstColumn="0" w:lastRowLastColumn="0"/>
-            <w:tcW w:w="591" w:type="pct"/>
+            <w:tcW w:w="590" w:type="pct"/>
             <w:noWrap/>
             <w:hideMark/>
           </w:tcPr>
@@ -15932,7 +15932,7 @@
         </w:tc>
         <w:tc>
           <w:tcPr>
-            <w:tcW w:w="691" w:type="pct"/>
+            <w:tcW w:w="692" w:type="pct"/>
             <w:noWrap/>
             <w:hideMark/>
           </w:tcPr>
@@ -16088,7 +16088,7 @@
         <w:tc>
           <w:tcPr>
             <w:cnfStyle w:val="001000000000" w:firstRow="0" w:lastRow="0" w:firstColumn="1" w:lastColumn="0" w:oddVBand="0" w:evenVBand="0" w:oddHBand="0" w:evenHBand="0" w:firstRowFirstColumn="0" w:firstRowLastColumn="0" w:lastRowFirstColumn="0" w:lastRowLastColumn="0"/>
-            <w:tcW w:w="591" w:type="pct"/>
+            <w:tcW w:w="590" w:type="pct"/>
             <w:noWrap/>
             <w:hideMark/>
           </w:tcPr>
@@ -16117,7 +16117,7 @@
         </w:tc>
         <w:tc>
           <w:tcPr>
-            <w:tcW w:w="691" w:type="pct"/>
+            <w:tcW w:w="692" w:type="pct"/>
             <w:noWrap/>
             <w:hideMark/>
           </w:tcPr>
@@ -16261,6 +16261,376 @@
                 <w:lang w:eastAsia="zh-CN" w:bidi="ar-SA"/>
               </w:rPr>
               <w:t>(HK$7,197,250.00)</w:t>
+            </w:r>
+          </w:p>
+        </w:tc>
+      </w:tr>
+      <w:tr>
+        <w:trPr>
+          <w:trHeight w:val="300"/>
+        </w:trPr>
+        <w:tc>
+          <w:tcPr>
+            <w:cnfStyle w:val="001000000000" w:firstRow="0" w:lastRow="0" w:firstColumn="1" w:lastColumn="0" w:oddVBand="0" w:evenVBand="0" w:oddHBand="0" w:evenHBand="0" w:firstRowFirstColumn="0" w:firstRowLastColumn="0" w:lastRowFirstColumn="0" w:lastRowLastColumn="0"/>
+            <w:tcW w:w="590" w:type="pct"/>
+            <w:noWrap/>
+            <w:hideMark/>
+          </w:tcPr>
+          <w:p>
+            <w:pPr>
+              <w:jc w:val="center"/>
+              <w:rPr>
+                <w:rFonts w:ascii="Calibri" w:eastAsia="Times New Roman" w:hAnsi="Calibri" w:cs="Calibri"/>
+                <w:color w:val="366092"/>
+                <w:sz w:val="20"/>
+                <w:szCs w:val="22"/>
+                <w:lang w:eastAsia="zh-CN" w:bidi="ar-SA"/>
+              </w:rPr>
+            </w:pPr>
+            <w:r>
+              <w:rPr>
+                <w:rFonts w:ascii="Calibri" w:eastAsia="Times New Roman" w:hAnsi="Calibri" w:cs="Calibri"/>
+                <w:color w:val="366092"/>
+                <w:sz w:val="20"/>
+                <w:szCs w:val="22"/>
+                <w:lang w:eastAsia="zh-CN" w:bidi="ar-SA"/>
+              </w:rPr>
+              <w:lastRenderedPageBreak/>
+              <w:t>2019/7/10</w:t>
+            </w:r>
+          </w:p>
+        </w:tc>
+        <w:tc>
+          <w:tcPr>
+            <w:tcW w:w="692" w:type="pct"/>
+            <w:noWrap/>
+            <w:hideMark/>
+          </w:tcPr>
+          <w:p>
+            <w:pPr>
+              <w:cnfStyle w:val="000000000000" w:firstRow="0" w:lastRow="0" w:firstColumn="0" w:lastColumn="0" w:oddVBand="0" w:evenVBand="0" w:oddHBand="0" w:evenHBand="0" w:firstRowFirstColumn="0" w:firstRowLastColumn="0" w:lastRowFirstColumn="0" w:lastRowLastColumn="0"/>
+              <w:rPr>
+                <w:rFonts w:ascii="Calibri" w:eastAsia="Times New Roman" w:hAnsi="Calibri" w:cs="Calibri"/>
+                <w:color w:val="366092"/>
+                <w:sz w:val="20"/>
+                <w:szCs w:val="22"/>
+                <w:lang w:eastAsia="zh-CN" w:bidi="ar-SA"/>
+              </w:rPr>
+            </w:pPr>
+            <w:r>
+              <w:rPr>
+                <w:rFonts w:ascii="Calibri" w:eastAsia="Times New Roman" w:hAnsi="Calibri" w:cs="Calibri"/>
+                <w:color w:val="366092"/>
+                <w:sz w:val="20"/>
+                <w:szCs w:val="22"/>
+                <w:lang w:eastAsia="zh-CN" w:bidi="ar-SA"/>
+              </w:rPr>
+              <w:t>2L</w:t>
+            </w:r>
+          </w:p>
+        </w:tc>
+        <w:tc>
+          <w:tcPr>
+            <w:tcW w:w="886" w:type="pct"/>
+            <w:noWrap/>
+            <w:hideMark/>
+          </w:tcPr>
+          <w:p>
+            <w:pPr>
+              <w:jc w:val="center"/>
+              <w:cnfStyle w:val="000000000000" w:firstRow="0" w:lastRow="0" w:firstColumn="0" w:lastColumn="0" w:oddVBand="0" w:evenVBand="0" w:oddHBand="0" w:evenHBand="0" w:firstRowFirstColumn="0" w:firstRowLastColumn="0" w:lastRowFirstColumn="0" w:lastRowLastColumn="0"/>
+              <w:rPr>
+                <w:rFonts w:ascii="Calibri" w:eastAsia="Times New Roman" w:hAnsi="Calibri" w:cs="Calibri"/>
+                <w:color w:val="000000"/>
+                <w:sz w:val="20"/>
+                <w:szCs w:val="22"/>
+                <w:lang w:eastAsia="zh-CN" w:bidi="ar-SA"/>
+              </w:rPr>
+            </w:pPr>
+            <w:r>
+              <w:rPr>
+                <w:rFonts w:ascii="Calibri" w:eastAsia="Times New Roman" w:hAnsi="Calibri" w:cs="Calibri"/>
+                <w:color w:val="000000"/>
+                <w:sz w:val="20"/>
+                <w:szCs w:val="22"/>
+                <w:lang w:eastAsia="zh-CN" w:bidi="ar-SA"/>
+              </w:rPr>
+              <w:t>HK$940,000.00</w:t>
+            </w:r>
+          </w:p>
+        </w:tc>
+        <w:tc>
+          <w:tcPr>
+            <w:tcW w:w="917" w:type="pct"/>
+            <w:noWrap/>
+            <w:hideMark/>
+          </w:tcPr>
+          <w:p>
+            <w:pPr>
+              <w:jc w:val="center"/>
+              <w:cnfStyle w:val="000000000000" w:firstRow="0" w:lastRow="0" w:firstColumn="0" w:lastColumn="0" w:oddVBand="0" w:evenVBand="0" w:oddHBand="0" w:evenHBand="0" w:firstRowFirstColumn="0" w:firstRowLastColumn="0" w:lastRowFirstColumn="0" w:lastRowLastColumn="0"/>
+              <w:rPr>
+                <w:rFonts w:ascii="Calibri" w:eastAsia="Times New Roman" w:hAnsi="Calibri" w:cs="Calibri"/>
+                <w:color w:val="000000"/>
+                <w:sz w:val="20"/>
+                <w:szCs w:val="22"/>
+                <w:lang w:eastAsia="zh-CN" w:bidi="ar-SA"/>
+              </w:rPr>
+            </w:pPr>
+            <w:r>
+              <w:rPr>
+                <w:rFonts w:ascii="Calibri" w:eastAsia="Times New Roman" w:hAnsi="Calibri" w:cs="Calibri"/>
+                <w:color w:val="000000"/>
+                <w:sz w:val="20"/>
+                <w:szCs w:val="22"/>
+                <w:lang w:eastAsia="zh-CN" w:bidi="ar-SA"/>
+              </w:rPr>
+              <w:t>HK$99,860,000.00</w:t>
+            </w:r>
+          </w:p>
+        </w:tc>
+        <w:tc>
+          <w:tcPr>
+            <w:tcW w:w="887" w:type="pct"/>
+            <w:noWrap/>
+            <w:hideMark/>
+          </w:tcPr>
+          <w:p>
+            <w:pPr>
+              <w:jc w:val="center"/>
+              <w:cnfStyle w:val="000000000000" w:firstRow="0" w:lastRow="0" w:firstColumn="0" w:lastColumn="0" w:oddVBand="0" w:evenVBand="0" w:oddHBand="0" w:evenHBand="0" w:firstRowFirstColumn="0" w:firstRowLastColumn="0" w:lastRowFirstColumn="0" w:lastRowLastColumn="0"/>
+              <w:rPr>
+                <w:rFonts w:ascii="Calibri" w:eastAsia="Times New Roman" w:hAnsi="Calibri" w:cs="Calibri"/>
+                <w:color w:val="000000"/>
+                <w:sz w:val="20"/>
+                <w:szCs w:val="22"/>
+                <w:lang w:eastAsia="zh-CN" w:bidi="ar-SA"/>
+              </w:rPr>
+            </w:pPr>
+            <w:r>
+              <w:rPr>
+                <w:rFonts w:ascii="Calibri" w:eastAsia="Times New Roman" w:hAnsi="Calibri" w:cs="Calibri"/>
+                <w:color w:val="000000"/>
+                <w:sz w:val="20"/>
+                <w:szCs w:val="22"/>
+                <w:lang w:eastAsia="zh-CN" w:bidi="ar-SA"/>
+              </w:rPr>
+              <w:t>(HK$846,000.00)</w:t>
+            </w:r>
+          </w:p>
+        </w:tc>
+        <w:tc>
+          <w:tcPr>
+            <w:tcW w:w="1028" w:type="pct"/>
+            <w:noWrap/>
+            <w:hideMark/>
+          </w:tcPr>
+          <w:p>
+            <w:pPr>
+              <w:jc w:val="center"/>
+              <w:cnfStyle w:val="000000000000" w:firstRow="0" w:lastRow="0" w:firstColumn="0" w:lastColumn="0" w:oddVBand="0" w:evenVBand="0" w:oddHBand="0" w:evenHBand="0" w:firstRowFirstColumn="0" w:firstRowLastColumn="0" w:lastRowFirstColumn="0" w:lastRowLastColumn="0"/>
+              <w:rPr>
+                <w:rFonts w:ascii="Calibri" w:eastAsia="Times New Roman" w:hAnsi="Calibri" w:cs="Calibri"/>
+                <w:color w:val="000000"/>
+                <w:sz w:val="20"/>
+                <w:szCs w:val="22"/>
+                <w:lang w:eastAsia="zh-CN" w:bidi="ar-SA"/>
+              </w:rPr>
+            </w:pPr>
+            <w:r>
+              <w:rPr>
+                <w:rFonts w:ascii="Calibri" w:eastAsia="Times New Roman" w:hAnsi="Calibri" w:cs="Calibri"/>
+                <w:color w:val="000000"/>
+                <w:sz w:val="20"/>
+                <w:szCs w:val="22"/>
+                <w:lang w:eastAsia="zh-CN" w:bidi="ar-SA"/>
+              </w:rPr>
+              <w:t>(HK$8,043,250.00)</w:t>
+            </w:r>
+          </w:p>
+        </w:tc>
+      </w:tr>
+      <w:tr>
+        <w:trPr>
+          <w:cnfStyle w:val="000000100000" w:firstRow="0" w:lastRow="0" w:firstColumn="0" w:lastColumn="0" w:oddVBand="0" w:evenVBand="0" w:oddHBand="1" w:evenHBand="0" w:firstRowFirstColumn="0" w:firstRowLastColumn="0" w:lastRowFirstColumn="0" w:lastRowLastColumn="0"/>
+          <w:trHeight w:val="300"/>
+        </w:trPr>
+        <w:tc>
+          <w:tcPr>
+            <w:cnfStyle w:val="001000000000" w:firstRow="0" w:lastRow="0" w:firstColumn="1" w:lastColumn="0" w:oddVBand="0" w:evenVBand="0" w:oddHBand="0" w:evenHBand="0" w:firstRowFirstColumn="0" w:firstRowLastColumn="0" w:lastRowFirstColumn="0" w:lastRowLastColumn="0"/>
+            <w:tcW w:w="590" w:type="pct"/>
+            <w:noWrap/>
+            <w:hideMark/>
+          </w:tcPr>
+          <w:p>
+            <w:pPr>
+              <w:jc w:val="center"/>
+              <w:rPr>
+                <w:rFonts w:ascii="Calibri" w:eastAsia="Times New Roman" w:hAnsi="Calibri" w:cs="Calibri"/>
+                <w:color w:val="366092"/>
+                <w:sz w:val="20"/>
+                <w:szCs w:val="22"/>
+                <w:lang w:eastAsia="zh-CN" w:bidi="ar-SA"/>
+              </w:rPr>
+            </w:pPr>
+            <w:r>
+              <w:rPr>
+                <w:rFonts w:ascii="Calibri" w:eastAsia="Times New Roman" w:hAnsi="Calibri" w:cs="Calibri"/>
+                <w:color w:val="366092"/>
+                <w:sz w:val="20"/>
+                <w:szCs w:val="22"/>
+                <w:lang w:eastAsia="zh-CN" w:bidi="ar-SA"/>
+              </w:rPr>
+              <w:t>2019/7/14</w:t>
+            </w:r>
+          </w:p>
+        </w:tc>
+        <w:tc>
+          <w:tcPr>
+            <w:tcW w:w="692" w:type="pct"/>
+            <w:noWrap/>
+            <w:hideMark/>
+          </w:tcPr>
+          <w:p>
+            <w:pPr>
+              <w:cnfStyle w:val="000000100000" w:firstRow="0" w:lastRow="0" w:firstColumn="0" w:lastColumn="0" w:oddVBand="0" w:evenVBand="0" w:oddHBand="1" w:evenHBand="0" w:firstRowFirstColumn="0" w:firstRowLastColumn="0" w:lastRowFirstColumn="0" w:lastRowLastColumn="0"/>
+              <w:rPr>
+                <w:rFonts w:ascii="Calibri" w:eastAsia="Times New Roman" w:hAnsi="Calibri" w:cs="Calibri"/>
+                <w:color w:val="366092"/>
+                <w:sz w:val="20"/>
+                <w:szCs w:val="22"/>
+                <w:lang w:eastAsia="zh-CN" w:bidi="ar-SA"/>
+              </w:rPr>
+            </w:pPr>
+            <w:r>
+              <w:rPr>
+                <w:rFonts w:ascii="Calibri" w:eastAsia="Times New Roman" w:hAnsi="Calibri" w:cs="Calibri"/>
+                <w:color w:val="366092"/>
+                <w:sz w:val="20"/>
+                <w:szCs w:val="22"/>
+                <w:lang w:eastAsia="zh-CN" w:bidi="ar-SA"/>
+              </w:rPr>
+              <w:t>1P</w:t>
+            </w:r>
+          </w:p>
+        </w:tc>
+        <w:tc>
+          <w:tcPr>
+            <w:tcW w:w="886" w:type="pct"/>
+            <w:noWrap/>
+            <w:hideMark/>
+          </w:tcPr>
+          <w:p>
+            <w:pPr>
+              <w:jc w:val="center"/>
+              <w:cnfStyle w:val="000000100000" w:firstRow="0" w:lastRow="0" w:firstColumn="0" w:lastColumn="0" w:oddVBand="0" w:evenVBand="0" w:oddHBand="1" w:evenHBand="0" w:firstRowFirstColumn="0" w:firstRowLastColumn="0" w:lastRowFirstColumn="0" w:lastRowLastColumn="0"/>
+              <w:rPr>
+                <w:rFonts w:ascii="Calibri" w:eastAsia="Times New Roman" w:hAnsi="Calibri" w:cs="Calibri"/>
+                <w:color w:val="000000"/>
+                <w:sz w:val="20"/>
+                <w:szCs w:val="22"/>
+                <w:lang w:eastAsia="zh-CN" w:bidi="ar-SA"/>
+              </w:rPr>
+            </w:pPr>
+            <w:r>
+              <w:rPr>
+                <w:rFonts w:ascii="Calibri" w:eastAsia="Times New Roman" w:hAnsi="Calibri" w:cs="Calibri"/>
+                <w:color w:val="000000"/>
+                <w:sz w:val="20"/>
+                <w:szCs w:val="22"/>
+                <w:lang w:eastAsia="zh-CN" w:bidi="ar-SA"/>
+              </w:rPr>
+              <w:t>HK$400,000.00</w:t>
+            </w:r>
+          </w:p>
+        </w:tc>
+        <w:tc>
+          <w:tcPr>
+            <w:tcW w:w="917" w:type="pct"/>
+            <w:noWrap/>
+            <w:hideMark/>
+          </w:tcPr>
+          <w:p>
+            <w:pPr>
+              <w:jc w:val="center"/>
+              <w:cnfStyle w:val="000000100000" w:firstRow="0" w:lastRow="0" w:firstColumn="0" w:lastColumn="0" w:oddVBand="0" w:evenVBand="0" w:oddHBand="1" w:evenHBand="0" w:firstRowFirstColumn="0" w:firstRowLastColumn="0" w:lastRowFirstColumn="0" w:lastRowLastColumn="0"/>
+              <w:rPr>
+                <w:rFonts w:ascii="Calibri" w:eastAsia="Times New Roman" w:hAnsi="Calibri" w:cs="Calibri"/>
+                <w:color w:val="000000"/>
+                <w:sz w:val="20"/>
+                <w:szCs w:val="22"/>
+                <w:lang w:eastAsia="zh-CN" w:bidi="ar-SA"/>
+              </w:rPr>
+            </w:pPr>
+            <w:r>
+              <w:rPr>
+                <w:rFonts w:ascii="Calibri" w:eastAsia="Times New Roman" w:hAnsi="Calibri" w:cs="Calibri"/>
+                <w:color w:val="000000"/>
+                <w:sz w:val="20"/>
+                <w:szCs w:val="22"/>
+                <w:lang w:eastAsia="zh-CN" w:bidi="ar-SA"/>
+              </w:rPr>
+              <w:t>HK$100,260,000.00</w:t>
+            </w:r>
+          </w:p>
+        </w:tc>
+        <w:tc>
+          <w:tcPr>
+            <w:tcW w:w="887" w:type="pct"/>
+            <w:noWrap/>
+            <w:hideMark/>
+          </w:tcPr>
+          <w:p>
+            <w:pPr>
+              <w:jc w:val="center"/>
+              <w:cnfStyle w:val="000000100000" w:firstRow="0" w:lastRow="0" w:firstColumn="0" w:lastColumn="0" w:oddVBand="0" w:evenVBand="0" w:oddHBand="1" w:evenHBand="0" w:firstRowFirstColumn="0" w:firstRowLastColumn="0" w:lastRowFirstColumn="0" w:lastRowLastColumn="0"/>
+              <w:rPr>
+                <w:rFonts w:ascii="Calibri" w:eastAsia="Times New Roman" w:hAnsi="Calibri" w:cs="Calibri"/>
+                <w:color w:val="000000"/>
+                <w:sz w:val="20"/>
+                <w:szCs w:val="22"/>
+                <w:lang w:eastAsia="zh-CN" w:bidi="ar-SA"/>
+              </w:rPr>
+            </w:pPr>
+            <w:r>
+              <w:rPr>
+                <w:rFonts w:ascii="Calibri" w:eastAsia="Times New Roman" w:hAnsi="Calibri" w:cs="Calibri"/>
+                <w:color w:val="000000"/>
+                <w:sz w:val="20"/>
+                <w:szCs w:val="22"/>
+                <w:lang w:eastAsia="zh-CN" w:bidi="ar-SA"/>
+              </w:rPr>
+              <w:t>HK$125,000.00</w:t>
+            </w:r>
+          </w:p>
+        </w:tc>
+        <w:tc>
+          <w:tcPr>
+            <w:tcW w:w="1028" w:type="pct"/>
+            <w:noWrap/>
+            <w:hideMark/>
+          </w:tcPr>
+          <w:p>
+            <w:pPr>
+              <w:jc w:val="center"/>
+              <w:cnfStyle w:val="000000100000" w:firstRow="0" w:lastRow="0" w:firstColumn="0" w:lastColumn="0" w:oddVBand="0" w:evenVBand="0" w:oddHBand="1" w:evenHBand="0" w:firstRowFirstColumn="0" w:firstRowLastColumn="0" w:lastRowFirstColumn="0" w:lastRowLastColumn="0"/>
+              <w:rPr>
+                <w:rFonts w:ascii="Calibri" w:eastAsia="Times New Roman" w:hAnsi="Calibri" w:cs="Calibri"/>
+                <w:color w:val="000000"/>
+                <w:sz w:val="20"/>
+                <w:szCs w:val="22"/>
+                <w:lang w:eastAsia="zh-CN" w:bidi="ar-SA"/>
+              </w:rPr>
+            </w:pPr>
+            <w:r>
+              <w:rPr>
+                <w:rFonts w:ascii="Calibri" w:eastAsia="Times New Roman" w:hAnsi="Calibri" w:cs="Calibri"/>
+                <w:color w:val="000000"/>
+                <w:sz w:val="20"/>
+                <w:szCs w:val="22"/>
+                <w:lang w:eastAsia="zh-CN" w:bidi="ar-SA"/>
+              </w:rPr>
+              <w:t>(HK$7,918,250.00)</w:t>
             </w:r>
           </w:p>
         </w:tc>
@@ -18016,7 +18386,7 @@
 </file>
 
 <file path=customXml/itemProps1.xml><?xml version="1.0" encoding="utf-8"?>
-<ds:datastoreItem xmlns:ds="http://schemas.openxmlformats.org/officeDocument/2006/customXml" ds:itemID="{369684FB-E22D-44D0-8FDD-92F877D2294D}">
+<ds:datastoreItem xmlns:ds="http://schemas.openxmlformats.org/officeDocument/2006/customXml" ds:itemID="{AF26F866-A659-467F-9417-CCD29A6C2CD8}">
   <ds:schemaRefs>
     <ds:schemaRef ds:uri="http://schemas.openxmlformats.org/officeDocument/2006/bibliography"/>
   </ds:schemaRefs>

</xml_diff>